<commit_message>
update 335 Mutual exclusion
</commit_message>
<xml_diff>
--- a/Distributed_Systems_3/Chapter6.docx
+++ b/Distributed_Systems_3/Chapter6.docx
@@ -5759,7 +5759,6 @@
     <w:p>
       <w:pPr>
         <w:rPr>
-          <w:rFonts w:hint="eastAsia"/>
           <w:color w:val="000000" w:themeColor="text1"/>
         </w:rPr>
       </w:pPr>
@@ -6669,7 +6668,6 @@
     <w:p>
       <w:pPr>
         <w:rPr>
-          <w:rFonts w:hint="eastAsia"/>
           <w:color w:val="000000" w:themeColor="text1"/>
         </w:rPr>
       </w:pPr>
@@ -7047,7 +7045,6 @@
     <w:p>
       <w:pPr>
         <w:rPr>
-          <w:rFonts w:hint="eastAsia"/>
           <w:color w:val="000000" w:themeColor="text1"/>
         </w:rPr>
       </w:pPr>
@@ -7132,7 +7129,6 @@
     <w:p>
       <w:pPr>
         <w:rPr>
-          <w:rFonts w:hint="eastAsia"/>
           <w:color w:val="000000" w:themeColor="text1"/>
         </w:rPr>
       </w:pPr>
@@ -7304,7 +7300,6 @@
     <w:p>
       <w:pPr>
         <w:rPr>
-          <w:rFonts w:hint="eastAsia"/>
           <w:color w:val="000000" w:themeColor="text1"/>
         </w:rPr>
       </w:pPr>
@@ -7679,13 +7674,7 @@
         <w:t>。</w:t>
       </w:r>
     </w:p>
-    <w:p>
-      <w:pPr>
-        <w:rPr>
-          <w:rFonts w:hint="eastAsia"/>
-        </w:rPr>
-      </w:pPr>
-    </w:p>
+    <w:p/>
     <w:p>
       <w:pPr>
         <w:rPr>
@@ -9458,11 +9447,6 @@
       </w:r>
     </w:p>
     <w:p>
-      <w:pPr>
-        <w:rPr>
-          <w:rFonts w:hint="eastAsia"/>
-        </w:rPr>
-      </w:pPr>
       <w:r>
         <w:tab/>
       </w:r>
@@ -9532,12 +9516,326 @@
           <w:rFonts w:hint="eastAsia"/>
         </w:rPr>
         <w:t>。</w:t>
+      </w:r>
+    </w:p>
+    <w:p>
+      <w:r>
+        <w:tab/>
+      </w:r>
+      <w:r>
+        <w:rPr>
+          <w:rFonts w:hint="eastAsia"/>
+        </w:rPr>
+        <w:t xml:space="preserve">2. </w:t>
+      </w:r>
+      <w:r>
+        <w:rPr>
+          <w:rFonts w:hint="eastAsia"/>
+        </w:rPr>
+        <w:t>当进程</w:t>
+      </w:r>
+      <w:r>
+        <w:rPr>
+          <w:rFonts w:hint="eastAsia"/>
+        </w:rPr>
+        <w:t>Pi</w:t>
+      </w:r>
+      <w:r>
+        <w:rPr>
+          <w:rFonts w:hint="eastAsia"/>
+        </w:rPr>
+        <w:t>向进程</w:t>
+      </w:r>
+      <w:r>
+        <w:rPr>
+          <w:rFonts w:hint="eastAsia"/>
+        </w:rPr>
+        <w:t>Pj</w:t>
+      </w:r>
+      <w:r>
+        <w:rPr>
+          <w:rFonts w:hint="eastAsia"/>
+        </w:rPr>
+        <w:t>发送一条消息</w:t>
+      </w:r>
+      <w:r>
+        <w:rPr>
+          <w:rFonts w:hint="eastAsia"/>
+        </w:rPr>
+        <w:t>m</w:t>
+      </w:r>
+      <w:r>
+        <w:rPr>
+          <w:rFonts w:hint="eastAsia"/>
+        </w:rPr>
+        <w:t>时，它在执行上一步之后将</w:t>
+      </w:r>
+      <w:r>
+        <w:rPr>
+          <w:rFonts w:hint="eastAsia"/>
+        </w:rPr>
+        <w:t>m</w:t>
+      </w:r>
+      <w:r>
+        <w:rPr>
+          <w:rFonts w:hint="eastAsia"/>
+        </w:rPr>
+        <w:t>的时间戳</w:t>
+      </w:r>
+      <w:r>
+        <w:rPr>
+          <w:rFonts w:hint="eastAsia"/>
+        </w:rPr>
+        <w:t>ts(m)</w:t>
+      </w:r>
+      <w:r>
+        <w:rPr>
+          <w:rFonts w:hint="eastAsia"/>
+        </w:rPr>
+        <w:t>设置为</w:t>
+      </w:r>
+      <w:r>
+        <w:rPr>
+          <w:rFonts w:hint="eastAsia"/>
+        </w:rPr>
+        <w:t>Ci</w:t>
+      </w:r>
+      <w:r>
+        <w:rPr>
+          <w:rFonts w:hint="eastAsia"/>
+        </w:rPr>
+        <w:t>。</w:t>
+      </w:r>
+    </w:p>
+    <w:p>
+      <w:r>
+        <w:tab/>
+      </w:r>
+      <w:r>
+        <w:rPr>
+          <w:rFonts w:hint="eastAsia"/>
+        </w:rPr>
+        <w:t>3.</w:t>
+      </w:r>
+      <w:r>
+        <w:rPr>
+          <w:rFonts w:hint="eastAsia"/>
+        </w:rPr>
+        <w:t>接收到消息</w:t>
+      </w:r>
+      <w:r>
+        <w:rPr>
+          <w:rFonts w:hint="eastAsia"/>
+        </w:rPr>
+        <w:t>m</w:t>
+      </w:r>
+      <w:r>
+        <w:rPr>
+          <w:rFonts w:hint="eastAsia"/>
+        </w:rPr>
+        <w:t>后，进程</w:t>
+      </w:r>
+      <w:r>
+        <w:rPr>
+          <w:rFonts w:hint="eastAsia"/>
+        </w:rPr>
+        <w:t>Pj</w:t>
+      </w:r>
+      <w:r>
+        <w:rPr>
+          <w:rFonts w:hint="eastAsia"/>
+        </w:rPr>
+        <w:t>将自己的本地计数器调整为</w:t>
+      </w:r>
+      <w:r>
+        <w:rPr>
+          <w:rFonts w:hint="eastAsia"/>
+        </w:rPr>
+        <w:t>Cj=</w:t>
+      </w:r>
+      <w:r>
+        <w:rPr>
+          <w:rFonts w:hint="eastAsia"/>
+        </w:rPr>
+        <w:t>max</w:t>
+      </w:r>
+      <w:r>
+        <w:rPr>
+          <w:rFonts w:hint="eastAsia"/>
+        </w:rPr>
+        <w:t>（</w:t>
+      </w:r>
+      <w:r>
+        <w:rPr>
+          <w:rFonts w:hint="eastAsia"/>
+        </w:rPr>
+        <w:t>Cj, ts(m)</w:t>
+      </w:r>
+      <w:r>
+        <w:rPr>
+          <w:rFonts w:hint="eastAsia"/>
+        </w:rPr>
+        <w:t>）</w:t>
+      </w:r>
+      <w:r>
+        <w:rPr>
+          <w:rFonts w:hint="eastAsia"/>
+        </w:rPr>
+        <w:t>，然后执行第一步并将消息传递给应用程序</w:t>
+      </w:r>
+    </w:p>
+    <w:p>
+      <w:r>
+        <w:tab/>
+      </w:r>
+      <w:r>
+        <w:rPr>
+          <w:rFonts w:hint="eastAsia"/>
+        </w:rPr>
+        <w:t>在某些情况下，需要额外的要求</w:t>
+      </w:r>
+      <w:r>
+        <w:rPr>
+          <w:rFonts w:hint="eastAsia"/>
+        </w:rPr>
+        <w:t>:</w:t>
+      </w:r>
+      <w:r>
+        <w:rPr>
+          <w:rFonts w:hint="eastAsia"/>
+        </w:rPr>
+        <w:t>没有两个事件完全同时发生</w:t>
+      </w:r>
+      <w:r>
+        <w:rPr>
+          <w:rFonts w:hint="eastAsia"/>
+        </w:rPr>
+        <w:t>。</w:t>
+      </w:r>
+      <w:r>
+        <w:rPr>
+          <w:rFonts w:hint="eastAsia"/>
+          <w:color w:val="FF0000"/>
+        </w:rPr>
+        <w:t>为了实现这个目标，我们还使用惟一的进程标识符来断开连接，并使用元组而不是仅使用计数器的值</w:t>
+      </w:r>
+      <w:r>
+        <w:rPr>
+          <w:rFonts w:hint="eastAsia"/>
+        </w:rPr>
+        <w:t>。</w:t>
+      </w:r>
+      <w:r>
+        <w:rPr>
+          <w:rFonts w:hint="eastAsia"/>
+        </w:rPr>
+        <w:t>如果有个进程</w:t>
+      </w:r>
+      <w:r>
+        <w:rPr>
+          <w:rFonts w:hint="eastAsia"/>
+        </w:rPr>
+        <w:t>Pi</w:t>
+      </w:r>
+      <w:r>
+        <w:rPr>
+          <w:rFonts w:hint="eastAsia"/>
+        </w:rPr>
+        <w:t>在时间</w:t>
+      </w:r>
+      <w:r>
+        <w:rPr>
+          <w:rFonts w:hint="eastAsia"/>
+        </w:rPr>
+        <w:t>4</w:t>
+      </w:r>
+      <w:r>
+        <w:t>0</w:t>
+      </w:r>
+      <w:r>
+        <w:rPr>
+          <w:rFonts w:hint="eastAsia"/>
+        </w:rPr>
+        <w:t>，则标记为</w:t>
+      </w:r>
+      <w:r>
+        <w:rPr>
+          <w:rFonts w:hint="eastAsia"/>
+        </w:rPr>
+        <w:t>&lt;</w:t>
+      </w:r>
+      <w:r>
+        <w:t>40,i&gt;</w:t>
+      </w:r>
+      <w:r>
+        <w:rPr>
+          <w:rFonts w:hint="eastAsia"/>
+        </w:rPr>
+        <w:t>。如果我们有一个</w:t>
+      </w:r>
+      <w:r>
+        <w:rPr>
+          <w:rFonts w:hint="eastAsia"/>
+        </w:rPr>
+        <w:t>&lt;</w:t>
+      </w:r>
+      <w:r>
+        <w:t>40,j&gt;</w:t>
+      </w:r>
+      <w:r>
+        <w:rPr>
+          <w:rFonts w:hint="eastAsia"/>
+        </w:rPr>
+        <w:t>的事件，并且</w:t>
+      </w:r>
+      <w:r>
+        <w:rPr>
+          <w:rFonts w:hint="eastAsia"/>
+        </w:rPr>
+        <w:t>i</w:t>
+      </w:r>
+      <w:r>
+        <w:t>&lt;j</w:t>
+      </w:r>
+      <w:r>
+        <w:rPr>
+          <w:rFonts w:hint="eastAsia"/>
+        </w:rPr>
+        <w:t>，则</w:t>
+      </w:r>
+      <w:r>
+        <w:rPr>
+          <w:rFonts w:hint="eastAsia"/>
+        </w:rPr>
+        <w:t>&lt;</w:t>
+      </w:r>
+      <w:r>
+        <w:t>40,i&gt; &lt; &lt;40,j&gt;</w:t>
+      </w:r>
+      <w:r>
+        <w:rPr>
+          <w:rFonts w:hint="eastAsia"/>
+        </w:rPr>
+        <w:t>。（</w:t>
+      </w:r>
+      <w:r>
+        <w:rPr>
+          <w:rFonts w:hint="eastAsia"/>
+          <w:color w:val="002060"/>
+        </w:rPr>
+        <w:t>这里是用元组表示，当相同时间发生两个相同事件时加以区分先后</w:t>
+      </w:r>
+      <w:r>
+        <w:rPr>
+          <w:rFonts w:hint="eastAsia"/>
+        </w:rPr>
+        <w:t>）</w:t>
       </w:r>
     </w:p>
     <w:p>
       <w:pPr>
         <w:rPr>
-          <w:rFonts w:hint="eastAsia"/>
+          <w:color w:val="FF0000"/>
         </w:rPr>
       </w:pPr>
       <w:r>
@@ -9547,418 +9845,3371 @@
         <w:rPr>
           <w:rFonts w:hint="eastAsia"/>
         </w:rPr>
-        <w:t xml:space="preserve">2. </w:t>
-      </w:r>
-      <w:r>
-        <w:rPr>
-          <w:rFonts w:hint="eastAsia"/>
-        </w:rPr>
-        <w:t>当进程</w:t>
-      </w:r>
-      <w:r>
-        <w:rPr>
-          <w:rFonts w:hint="eastAsia"/>
-        </w:rPr>
-        <w:t>Pi</w:t>
-      </w:r>
-      <w:r>
-        <w:rPr>
-          <w:rFonts w:hint="eastAsia"/>
-        </w:rPr>
-        <w:t>向进程</w:t>
-      </w:r>
-      <w:r>
-        <w:rPr>
-          <w:rFonts w:hint="eastAsia"/>
-        </w:rPr>
-        <w:t>Pj</w:t>
-      </w:r>
-      <w:r>
-        <w:rPr>
-          <w:rFonts w:hint="eastAsia"/>
-        </w:rPr>
-        <w:t>发送一条消息</w:t>
-      </w:r>
-      <w:r>
-        <w:rPr>
-          <w:rFonts w:hint="eastAsia"/>
-        </w:rPr>
-        <w:t>m</w:t>
-      </w:r>
-      <w:r>
-        <w:rPr>
-          <w:rFonts w:hint="eastAsia"/>
-        </w:rPr>
-        <w:t>时，它在执行上一步之后将</w:t>
-      </w:r>
-      <w:r>
-        <w:rPr>
-          <w:rFonts w:hint="eastAsia"/>
-        </w:rPr>
-        <w:t>m</w:t>
-      </w:r>
-      <w:r>
-        <w:rPr>
-          <w:rFonts w:hint="eastAsia"/>
-        </w:rPr>
-        <w:t>的时间戳</w:t>
-      </w:r>
-      <w:r>
-        <w:rPr>
-          <w:rFonts w:hint="eastAsia"/>
-        </w:rPr>
-        <w:t>ts(m)</w:t>
-      </w:r>
-      <w:r>
-        <w:rPr>
-          <w:rFonts w:hint="eastAsia"/>
-        </w:rPr>
-        <w:t>设置为</w:t>
-      </w:r>
-      <w:r>
-        <w:rPr>
-          <w:rFonts w:hint="eastAsia"/>
-        </w:rPr>
-        <w:t>Ci</w:t>
-      </w:r>
-      <w:r>
-        <w:rPr>
-          <w:rFonts w:hint="eastAsia"/>
-        </w:rPr>
-        <w:t>。</w:t>
-      </w:r>
-    </w:p>
-    <w:p>
-      <w:r>
-        <w:tab/>
-      </w:r>
-      <w:r>
-        <w:rPr>
-          <w:rFonts w:hint="eastAsia"/>
-        </w:rPr>
-        <w:t>3.</w:t>
-      </w:r>
-      <w:r>
-        <w:rPr>
-          <w:rFonts w:hint="eastAsia"/>
-        </w:rPr>
-        <w:t>接收到消息</w:t>
-      </w:r>
-      <w:r>
-        <w:rPr>
-          <w:rFonts w:hint="eastAsia"/>
-        </w:rPr>
-        <w:t>m</w:t>
-      </w:r>
-      <w:r>
-        <w:rPr>
-          <w:rFonts w:hint="eastAsia"/>
-        </w:rPr>
-        <w:t>后，进程</w:t>
-      </w:r>
-      <w:r>
-        <w:rPr>
-          <w:rFonts w:hint="eastAsia"/>
-        </w:rPr>
-        <w:t>Pj</w:t>
-      </w:r>
-      <w:r>
-        <w:rPr>
-          <w:rFonts w:hint="eastAsia"/>
-        </w:rPr>
-        <w:t>将自己的本地计数器调整为</w:t>
-      </w:r>
-      <w:r>
-        <w:rPr>
-          <w:rFonts w:hint="eastAsia"/>
-        </w:rPr>
-        <w:t>Cj=</w:t>
-      </w:r>
-      <w:r>
-        <w:rPr>
-          <w:rFonts w:hint="eastAsia"/>
-        </w:rPr>
-        <w:t>max</w:t>
-      </w:r>
-      <w:r>
-        <w:rPr>
-          <w:rFonts w:hint="eastAsia"/>
-        </w:rPr>
-        <w:t>（</w:t>
-      </w:r>
-      <w:r>
-        <w:rPr>
-          <w:rFonts w:hint="eastAsia"/>
-        </w:rPr>
-        <w:t>Cj, ts(m)</w:t>
-      </w:r>
-      <w:r>
-        <w:rPr>
-          <w:rFonts w:hint="eastAsia"/>
-        </w:rPr>
-        <w:t>）</w:t>
-      </w:r>
-      <w:r>
-        <w:rPr>
-          <w:rFonts w:hint="eastAsia"/>
-        </w:rPr>
-        <w:t>，然后执行第一步并将消息传递给应用程序</w:t>
-      </w:r>
-    </w:p>
-    <w:p>
-      <w:r>
-        <w:tab/>
-      </w:r>
-      <w:r>
-        <w:rPr>
-          <w:rFonts w:hint="eastAsia"/>
-        </w:rPr>
-        <w:t>在某些情况下，需要额外的要求</w:t>
-      </w:r>
-      <w:r>
-        <w:rPr>
-          <w:rFonts w:hint="eastAsia"/>
-        </w:rPr>
-        <w:t>:</w:t>
-      </w:r>
-      <w:r>
-        <w:rPr>
-          <w:rFonts w:hint="eastAsia"/>
-        </w:rPr>
-        <w:t>没有两个事件完全同时发生</w:t>
-      </w:r>
-      <w:r>
-        <w:rPr>
-          <w:rFonts w:hint="eastAsia"/>
-        </w:rPr>
-        <w:t>。</w:t>
+        <w:t>注意，通过分配事件时间</w:t>
+      </w:r>
+      <w:r>
+        <w:rPr>
+          <w:rFonts w:hint="eastAsia"/>
+        </w:rPr>
+        <w:t>C(a) Ci(a)</w:t>
+      </w:r>
+      <w:r>
+        <w:rPr>
+          <w:rFonts w:hint="eastAsia"/>
+        </w:rPr>
+        <w:t>，如果</w:t>
+      </w:r>
+      <w:r>
+        <w:rPr>
+          <w:rFonts w:hint="eastAsia"/>
+        </w:rPr>
+        <w:t>a</w:t>
+      </w:r>
+      <w:r>
+        <w:rPr>
+          <w:rFonts w:hint="eastAsia"/>
+        </w:rPr>
+        <w:t>发生在进程</w:t>
+      </w:r>
+      <w:r>
+        <w:rPr>
+          <w:rFonts w:hint="eastAsia"/>
+        </w:rPr>
+        <w:t>Pi (a)</w:t>
+      </w:r>
+      <w:r>
+        <w:rPr>
+          <w:rFonts w:hint="eastAsia"/>
+        </w:rPr>
+        <w:t>的时间</w:t>
+      </w:r>
+      <w:r>
+        <w:rPr>
+          <w:rFonts w:hint="eastAsia"/>
+        </w:rPr>
+        <w:t>Ci(a)</w:t>
+      </w:r>
+      <w:r>
+        <w:rPr>
+          <w:rFonts w:hint="eastAsia"/>
+        </w:rPr>
+        <w:t>，</w:t>
       </w:r>
       <w:r>
         <w:rPr>
           <w:rFonts w:hint="eastAsia"/>
           <w:color w:val="FF0000"/>
         </w:rPr>
-        <w:t>为了实现这个目标，我们还使用惟一的进程标识符来断开连接，并使用元组而不是仅使用计数器的值</w:t>
-      </w:r>
-      <w:r>
-        <w:rPr>
-          <w:rFonts w:hint="eastAsia"/>
-        </w:rPr>
-        <w:t>。</w:t>
-      </w:r>
-      <w:r>
-        <w:rPr>
-          <w:rFonts w:hint="eastAsia"/>
-        </w:rPr>
-        <w:t>如果有个进程</w:t>
-      </w:r>
-      <w:r>
-        <w:rPr>
-          <w:rFonts w:hint="eastAsia"/>
-        </w:rPr>
-        <w:t>Pi</w:t>
-      </w:r>
-      <w:r>
-        <w:rPr>
-          <w:rFonts w:hint="eastAsia"/>
-        </w:rPr>
-        <w:t>在时间</w:t>
-      </w:r>
-      <w:r>
-        <w:rPr>
-          <w:rFonts w:hint="eastAsia"/>
-        </w:rPr>
-        <w:t>4</w:t>
-      </w:r>
-      <w:r>
-        <w:t>0</w:t>
-      </w:r>
-      <w:r>
-        <w:rPr>
-          <w:rFonts w:hint="eastAsia"/>
-        </w:rPr>
-        <w:t>，则标记为</w:t>
-      </w:r>
-      <w:r>
-        <w:rPr>
-          <w:rFonts w:hint="eastAsia"/>
-        </w:rPr>
-        <w:t>&lt;</w:t>
-      </w:r>
-      <w:r>
-        <w:t>40,i&gt;</w:t>
-      </w:r>
-      <w:r>
-        <w:rPr>
-          <w:rFonts w:hint="eastAsia"/>
-        </w:rPr>
-        <w:t>。如果我们有一个</w:t>
-      </w:r>
-      <w:r>
-        <w:rPr>
-          <w:rFonts w:hint="eastAsia"/>
-        </w:rPr>
-        <w:t>&lt;</w:t>
-      </w:r>
-      <w:r>
-        <w:t>40,j&gt;</w:t>
-      </w:r>
-      <w:r>
-        <w:rPr>
-          <w:rFonts w:hint="eastAsia"/>
-        </w:rPr>
-        <w:t>的事件，并且</w:t>
-      </w:r>
-      <w:r>
-        <w:rPr>
-          <w:rFonts w:hint="eastAsia"/>
-        </w:rPr>
-        <w:t>i</w:t>
-      </w:r>
-      <w:r>
-        <w:t>&lt;j</w:t>
-      </w:r>
-      <w:r>
-        <w:rPr>
-          <w:rFonts w:hint="eastAsia"/>
-        </w:rPr>
-        <w:t>，则</w:t>
-      </w:r>
-      <w:r>
-        <w:rPr>
-          <w:rFonts w:hint="eastAsia"/>
-        </w:rPr>
-        <w:t>&lt;</w:t>
-      </w:r>
-      <w:r>
-        <w:t>40,i&gt; &lt; &lt;40,j&gt;</w:t>
-      </w:r>
-      <w:r>
-        <w:rPr>
-          <w:rFonts w:hint="eastAsia"/>
-        </w:rPr>
-        <w:t>。（</w:t>
-      </w:r>
-      <w:r>
-        <w:rPr>
-          <w:rFonts w:hint="eastAsia"/>
-          <w:color w:val="002060"/>
-        </w:rPr>
-        <w:t>这里是用元组表示，当相同时间发生两个相同事件时加以区分先后</w:t>
-      </w:r>
-      <w:r>
-        <w:rPr>
-          <w:rFonts w:hint="eastAsia"/>
-        </w:rPr>
-        <w:t>）</w:t>
+        <w:t>我们就得到了我们最初寻求的全局时间值的分布式实现</w:t>
+      </w:r>
+      <w:r>
+        <w:rPr>
+          <w:rFonts w:hint="eastAsia"/>
+          <w:color w:val="FF0000"/>
+        </w:rPr>
+        <w:t>;</w:t>
+      </w:r>
+      <w:r>
+        <w:rPr>
+          <w:rFonts w:hint="eastAsia"/>
+          <w:color w:val="FF0000"/>
+        </w:rPr>
+        <w:t>我们就这样构造了一个逻辑时钟</w:t>
+      </w:r>
+      <w:r>
+        <w:rPr>
+          <w:rFonts w:hint="eastAsia"/>
+          <w:color w:val="FF0000"/>
+        </w:rPr>
+        <w:t>。</w:t>
       </w:r>
     </w:p>
     <w:p>
       <w:pPr>
         <w:rPr>
+          <w:rFonts w:hint="eastAsia"/>
           <w:color w:val="FF0000"/>
         </w:rPr>
       </w:pPr>
-      <w:r>
-        <w:tab/>
-      </w:r>
-      <w:r>
-        <w:rPr>
-          <w:rFonts w:hint="eastAsia"/>
-        </w:rPr>
-        <w:t>注意，通过分配事件时间</w:t>
-      </w:r>
-      <w:r>
-        <w:rPr>
-          <w:rFonts w:hint="eastAsia"/>
-        </w:rPr>
-        <w:t>C(a) Ci(a)</w:t>
-      </w:r>
-      <w:r>
-        <w:rPr>
-          <w:rFonts w:hint="eastAsia"/>
-        </w:rPr>
-        <w:t>，如果</w:t>
-      </w:r>
-      <w:r>
-        <w:rPr>
-          <w:rFonts w:hint="eastAsia"/>
-        </w:rPr>
-        <w:t>a</w:t>
-      </w:r>
-      <w:r>
-        <w:rPr>
-          <w:rFonts w:hint="eastAsia"/>
-        </w:rPr>
-        <w:t>发生在进程</w:t>
-      </w:r>
-      <w:r>
-        <w:rPr>
-          <w:rFonts w:hint="eastAsia"/>
-        </w:rPr>
-        <w:t>Pi (a)</w:t>
-      </w:r>
-      <w:r>
-        <w:rPr>
-          <w:rFonts w:hint="eastAsia"/>
-        </w:rPr>
-        <w:t>的时间</w:t>
-      </w:r>
-      <w:r>
-        <w:rPr>
-          <w:rFonts w:hint="eastAsia"/>
-        </w:rPr>
-        <w:t>Ci(a)</w:t>
-      </w:r>
-      <w:r>
-        <w:rPr>
-          <w:rFonts w:hint="eastAsia"/>
-        </w:rPr>
-        <w:t>，</w:t>
-      </w:r>
-      <w:r>
-        <w:rPr>
-          <w:rFonts w:hint="eastAsia"/>
-          <w:color w:val="FF0000"/>
-        </w:rPr>
-        <w:t>我们就得到了我们最初寻求的全局时间值的分布式实现</w:t>
-      </w:r>
-      <w:r>
-        <w:rPr>
-          <w:rFonts w:hint="eastAsia"/>
-          <w:color w:val="FF0000"/>
-        </w:rPr>
-        <w:t>;</w:t>
-      </w:r>
-      <w:r>
-        <w:rPr>
-          <w:rFonts w:hint="eastAsia"/>
-          <w:color w:val="FF0000"/>
-        </w:rPr>
-        <w:t>我们就这样构造了一个逻辑时钟</w:t>
-      </w:r>
-      <w:r>
-        <w:rPr>
-          <w:rFonts w:hint="eastAsia"/>
-          <w:color w:val="FF0000"/>
-        </w:rPr>
-        <w:t>。</w:t>
-      </w:r>
     </w:p>
     <w:p>
       <w:pPr>
         <w:rPr>
-          <w:rFonts w:hint="eastAsia"/>
+          <w:b/>
+          <w:color w:val="000000" w:themeColor="text1"/>
         </w:rPr>
       </w:pPr>
       <w:r>
         <w:rPr>
+          <w:rFonts w:hint="eastAsia"/>
+          <w:b/>
+          <w:color w:val="000000" w:themeColor="text1"/>
+        </w:rPr>
+        <w:t>向量时钟</w:t>
+      </w:r>
+    </w:p>
+    <w:p>
+      <w:pPr>
+        <w:rPr>
+          <w:color w:val="000000" w:themeColor="text1"/>
+        </w:rPr>
+      </w:pPr>
+      <w:r>
+        <w:rPr>
+          <w:rFonts w:hint="eastAsia"/>
+          <w:color w:val="000000" w:themeColor="text1"/>
+        </w:rPr>
+        <w:t>Lamport</w:t>
+      </w:r>
+      <w:r>
+        <w:rPr>
+          <w:rFonts w:hint="eastAsia"/>
+          <w:color w:val="000000" w:themeColor="text1"/>
+        </w:rPr>
+        <w:t>的逻辑时钟导致了这样一种情况，分布式系统中的所有事件都是完全有序的，如果事件</w:t>
+      </w:r>
+      <w:r>
+        <w:rPr>
+          <w:rFonts w:hint="eastAsia"/>
+          <w:color w:val="000000" w:themeColor="text1"/>
+        </w:rPr>
+        <w:t>a</w:t>
+      </w:r>
+      <w:r>
+        <w:rPr>
+          <w:rFonts w:hint="eastAsia"/>
+          <w:color w:val="000000" w:themeColor="text1"/>
+        </w:rPr>
+        <w:t>发生在事件</w:t>
+      </w:r>
+      <w:r>
+        <w:rPr>
+          <w:rFonts w:hint="eastAsia"/>
+          <w:color w:val="000000" w:themeColor="text1"/>
+        </w:rPr>
+        <w:t>b</w:t>
+      </w:r>
+      <w:r>
+        <w:rPr>
+          <w:rFonts w:hint="eastAsia"/>
+          <w:color w:val="000000" w:themeColor="text1"/>
+        </w:rPr>
+        <w:t>之前，那么</w:t>
+      </w:r>
+      <w:r>
+        <w:rPr>
+          <w:rFonts w:hint="eastAsia"/>
+          <w:color w:val="000000" w:themeColor="text1"/>
+        </w:rPr>
+        <w:t>a</w:t>
+      </w:r>
+      <w:r>
+        <w:rPr>
+          <w:rFonts w:hint="eastAsia"/>
+          <w:color w:val="000000" w:themeColor="text1"/>
+        </w:rPr>
+        <w:t>也将按照事件</w:t>
+      </w:r>
+      <w:r>
+        <w:rPr>
+          <w:rFonts w:hint="eastAsia"/>
+          <w:color w:val="000000" w:themeColor="text1"/>
+        </w:rPr>
+        <w:t>b</w:t>
+      </w:r>
+      <w:r>
+        <w:rPr>
+          <w:rFonts w:hint="eastAsia"/>
+          <w:color w:val="000000" w:themeColor="text1"/>
+        </w:rPr>
+        <w:t>之前的顺序排列，即</w:t>
+      </w:r>
+      <w:r>
+        <w:rPr>
+          <w:rFonts w:hint="eastAsia"/>
+          <w:color w:val="000000" w:themeColor="text1"/>
+        </w:rPr>
+        <w:t>C(a) &lt; C(b)</w:t>
+      </w:r>
+      <w:r>
+        <w:rPr>
+          <w:rFonts w:hint="eastAsia"/>
+          <w:color w:val="000000" w:themeColor="text1"/>
+        </w:rPr>
+        <w:t>。</w:t>
+      </w:r>
+    </w:p>
+    <w:p>
+      <w:pPr>
+        <w:ind w:firstLine="420"/>
+        <w:rPr>
+          <w:color w:val="000000" w:themeColor="text1"/>
+        </w:rPr>
+      </w:pPr>
+      <w:r>
+        <w:rPr>
+          <w:rFonts w:hint="eastAsia"/>
+          <w:color w:val="000000" w:themeColor="text1"/>
+        </w:rPr>
+        <w:t>但是，对于</w:t>
+      </w:r>
+      <w:r>
+        <w:rPr>
+          <w:rFonts w:hint="eastAsia"/>
+          <w:color w:val="000000" w:themeColor="text1"/>
+        </w:rPr>
+        <w:t>Lamport</w:t>
+      </w:r>
+      <w:r>
+        <w:rPr>
+          <w:rFonts w:hint="eastAsia"/>
+          <w:color w:val="000000" w:themeColor="text1"/>
+        </w:rPr>
+        <w:t>时钟，仅仅比较两个事件</w:t>
+      </w:r>
+      <w:r>
+        <w:rPr>
+          <w:rFonts w:hint="eastAsia"/>
+          <w:color w:val="000000" w:themeColor="text1"/>
+        </w:rPr>
+        <w:t>a</w:t>
+      </w:r>
+      <w:r>
+        <w:rPr>
+          <w:rFonts w:hint="eastAsia"/>
+          <w:color w:val="000000" w:themeColor="text1"/>
+        </w:rPr>
+        <w:t>和</w:t>
+      </w:r>
+      <w:r>
+        <w:rPr>
+          <w:rFonts w:hint="eastAsia"/>
+          <w:color w:val="000000" w:themeColor="text1"/>
+        </w:rPr>
+        <w:t>b</w:t>
+      </w:r>
+      <w:r>
+        <w:rPr>
+          <w:rFonts w:hint="eastAsia"/>
+          <w:color w:val="000000" w:themeColor="text1"/>
+        </w:rPr>
+        <w:t>的时间值</w:t>
+      </w:r>
+      <w:r>
+        <w:rPr>
+          <w:rFonts w:hint="eastAsia"/>
+          <w:color w:val="000000" w:themeColor="text1"/>
+        </w:rPr>
+        <w:t>C(a)</w:t>
+      </w:r>
+      <w:r>
+        <w:rPr>
+          <w:rFonts w:hint="eastAsia"/>
+          <w:color w:val="000000" w:themeColor="text1"/>
+        </w:rPr>
+        <w:t>和</w:t>
+      </w:r>
+      <w:r>
+        <w:rPr>
+          <w:rFonts w:hint="eastAsia"/>
+          <w:color w:val="000000" w:themeColor="text1"/>
+        </w:rPr>
+        <w:t>C(b)</w:t>
+      </w:r>
+      <w:r>
+        <w:rPr>
+          <w:rFonts w:hint="eastAsia"/>
+          <w:color w:val="000000" w:themeColor="text1"/>
+        </w:rPr>
+        <w:t>，并不能说明它们之间的关系</w:t>
+      </w:r>
+      <w:r>
+        <w:rPr>
+          <w:rFonts w:hint="eastAsia"/>
+          <w:color w:val="000000" w:themeColor="text1"/>
+        </w:rPr>
+        <w:t>。</w:t>
+      </w:r>
+      <w:r>
+        <w:rPr>
+          <w:rFonts w:hint="eastAsia"/>
+          <w:color w:val="000000" w:themeColor="text1"/>
+        </w:rPr>
+        <w:t>换句话说，如果</w:t>
+      </w:r>
+      <w:r>
+        <w:rPr>
+          <w:rFonts w:hint="eastAsia"/>
+          <w:color w:val="000000" w:themeColor="text1"/>
+        </w:rPr>
+        <w:t>C(a) &lt; C(b)</w:t>
+      </w:r>
+      <w:r>
+        <w:rPr>
+          <w:rFonts w:hint="eastAsia"/>
+          <w:color w:val="000000" w:themeColor="text1"/>
+        </w:rPr>
+        <w:t>，那么这并不一定意味着</w:t>
+      </w:r>
+      <w:r>
+        <w:rPr>
+          <w:rFonts w:hint="eastAsia"/>
+          <w:color w:val="000000" w:themeColor="text1"/>
+        </w:rPr>
+        <w:t>a</w:t>
+      </w:r>
+      <w:r>
+        <w:rPr>
+          <w:rFonts w:hint="eastAsia"/>
+          <w:color w:val="000000" w:themeColor="text1"/>
+        </w:rPr>
+        <w:t>确实发生在</w:t>
+      </w:r>
+      <w:r>
+        <w:rPr>
+          <w:rFonts w:hint="eastAsia"/>
+          <w:color w:val="000000" w:themeColor="text1"/>
+        </w:rPr>
+        <w:t>b</w:t>
+      </w:r>
+      <w:r>
+        <w:rPr>
+          <w:rFonts w:hint="eastAsia"/>
+          <w:color w:val="000000" w:themeColor="text1"/>
+        </w:rPr>
+        <w:t>之前</w:t>
+      </w:r>
+      <w:r>
+        <w:rPr>
+          <w:rFonts w:hint="eastAsia"/>
+          <w:color w:val="000000" w:themeColor="text1"/>
+        </w:rPr>
+        <w:t>。</w:t>
+      </w:r>
+    </w:p>
+    <w:p>
+      <w:pPr>
+        <w:ind w:firstLineChars="200" w:firstLine="420"/>
+        <w:rPr>
+          <w:rFonts w:hint="eastAsia"/>
+          <w:color w:val="000000" w:themeColor="text1"/>
+        </w:rPr>
+      </w:pPr>
+      <w:r>
+        <w:rPr>
+          <w:rFonts w:hint="eastAsia"/>
+          <w:color w:val="000000" w:themeColor="text1"/>
+        </w:rPr>
+        <w:t>要解释这一点，请考虑图</w:t>
+      </w:r>
+      <w:r>
+        <w:rPr>
+          <w:rFonts w:hint="eastAsia"/>
+          <w:color w:val="000000" w:themeColor="text1"/>
+        </w:rPr>
+        <w:t>6.12</w:t>
+      </w:r>
+      <w:r>
+        <w:rPr>
+          <w:rFonts w:hint="eastAsia"/>
+          <w:color w:val="000000" w:themeColor="text1"/>
+        </w:rPr>
+        <w:t>中所示的三个流程所发送的消息</w:t>
+      </w:r>
+      <w:r>
+        <w:rPr>
+          <w:rFonts w:hint="eastAsia"/>
+          <w:color w:val="000000" w:themeColor="text1"/>
+        </w:rPr>
+        <w:t>。</w:t>
+      </w:r>
+      <w:r>
+        <w:rPr>
+          <w:rFonts w:hint="eastAsia"/>
+          <w:color w:val="000000" w:themeColor="text1"/>
+        </w:rPr>
+        <w:t>用</w:t>
+      </w:r>
+      <w:r>
+        <w:rPr>
+          <w:rFonts w:hint="eastAsia"/>
+          <w:color w:val="000000" w:themeColor="text1"/>
+        </w:rPr>
+        <w:t>Tsnd(mi)</w:t>
+      </w:r>
+      <w:r>
+        <w:rPr>
+          <w:rFonts w:hint="eastAsia"/>
+          <w:color w:val="000000" w:themeColor="text1"/>
+        </w:rPr>
+        <w:t>表示发送消息</w:t>
+      </w:r>
+      <w:r>
+        <w:rPr>
+          <w:rFonts w:hint="eastAsia"/>
+          <w:color w:val="000000" w:themeColor="text1"/>
+        </w:rPr>
+        <w:t>mi</w:t>
+      </w:r>
+      <w:r>
+        <w:rPr>
+          <w:rFonts w:hint="eastAsia"/>
+          <w:color w:val="000000" w:themeColor="text1"/>
+        </w:rPr>
+        <w:t>的逻辑时间，同样，用</w:t>
+      </w:r>
+      <w:r>
+        <w:rPr>
+          <w:rFonts w:hint="eastAsia"/>
+          <w:color w:val="000000" w:themeColor="text1"/>
+        </w:rPr>
+        <w:t>Trcv(mi)</w:t>
+      </w:r>
+      <w:r>
+        <w:rPr>
+          <w:rFonts w:hint="eastAsia"/>
+          <w:color w:val="000000" w:themeColor="text1"/>
+        </w:rPr>
+        <w:t>表示接收消息的时间</w:t>
+      </w:r>
+      <w:r>
+        <w:rPr>
+          <w:rFonts w:hint="eastAsia"/>
+          <w:color w:val="000000" w:themeColor="text1"/>
+        </w:rPr>
+        <w:t>。</w:t>
+      </w:r>
+      <w:r>
+        <w:rPr>
+          <w:rFonts w:hint="eastAsia"/>
           <w:color w:val="FF0000"/>
         </w:rPr>
+        <w:t>通过构造</w:t>
+      </w:r>
+      <w:r>
+        <w:rPr>
+          <w:rFonts w:hint="eastAsia"/>
+          <w:color w:val="000000" w:themeColor="text1"/>
+        </w:rPr>
+        <w:t>，我们知道对于每个消息</w:t>
+      </w:r>
+      <w:r>
+        <w:rPr>
+          <w:rFonts w:hint="eastAsia"/>
+          <w:color w:val="000000" w:themeColor="text1"/>
+        </w:rPr>
+        <w:t>Tsnd(mi) &lt; Trcv(mi)</w:t>
+      </w:r>
+      <w:r>
+        <w:rPr>
+          <w:rFonts w:hint="eastAsia"/>
+          <w:color w:val="000000" w:themeColor="text1"/>
+        </w:rPr>
+        <w:t>。</w:t>
+      </w:r>
+      <w:r>
+        <w:rPr>
+          <w:rFonts w:hint="eastAsia"/>
+          <w:color w:val="000000" w:themeColor="text1"/>
+        </w:rPr>
+        <w:t>但是我们能够通过</w:t>
+      </w:r>
+      <w:r>
+        <w:rPr>
+          <w:color w:val="000000" w:themeColor="text1"/>
+        </w:rPr>
+        <w:t>Trcv(mi) &lt; Tsnd(mj)</w:t>
+      </w:r>
+      <w:r>
+        <w:rPr>
+          <w:rFonts w:hint="eastAsia"/>
+          <w:color w:val="000000" w:themeColor="text1"/>
+        </w:rPr>
+        <w:t>得到关于</w:t>
+      </w:r>
+      <w:r>
+        <w:rPr>
+          <w:rFonts w:hint="eastAsia"/>
+          <w:color w:val="000000" w:themeColor="text1"/>
+        </w:rPr>
+        <w:t xml:space="preserve"> mi</w:t>
+      </w:r>
+      <w:r>
+        <w:rPr>
+          <w:rFonts w:hint="eastAsia"/>
+          <w:color w:val="000000" w:themeColor="text1"/>
+        </w:rPr>
+        <w:t>和</w:t>
+      </w:r>
+      <w:r>
+        <w:rPr>
+          <w:rFonts w:hint="eastAsia"/>
+          <w:color w:val="000000" w:themeColor="text1"/>
+        </w:rPr>
+        <w:t>mj</w:t>
+      </w:r>
+      <w:r>
+        <w:rPr>
+          <w:rFonts w:hint="eastAsia"/>
+          <w:color w:val="000000" w:themeColor="text1"/>
+        </w:rPr>
+        <w:t>的什么结论呢？</w:t>
+      </w:r>
+    </w:p>
+    <w:p>
+      <w:pPr>
+        <w:ind w:firstLine="420"/>
+        <w:rPr>
+          <w:color w:val="000000" w:themeColor="text1"/>
+        </w:rPr>
+      </w:pPr>
+      <w:r>
+        <w:rPr>
+          <w:noProof/>
+        </w:rPr>
+        <w:drawing>
+          <wp:inline distT="0" distB="0" distL="0" distR="0" wp14:anchorId="2AE13E0C" wp14:editId="1E146AD4">
+            <wp:extent cx="5274310" cy="2740025"/>
+            <wp:effectExtent l="0" t="0" r="0" b="0"/>
+            <wp:docPr id="5" name="图片 5"/>
+            <wp:cNvGraphicFramePr>
+              <a:graphicFrameLocks xmlns:a="http://schemas.openxmlformats.org/drawingml/2006/main" noChangeAspect="1"/>
+            </wp:cNvGraphicFramePr>
+            <a:graphic xmlns:a="http://schemas.openxmlformats.org/drawingml/2006/main">
+              <a:graphicData uri="http://schemas.openxmlformats.org/drawingml/2006/picture">
+                <pic:pic xmlns:pic="http://schemas.openxmlformats.org/drawingml/2006/picture">
+                  <pic:nvPicPr>
+                    <pic:cNvPr id="1" name=""/>
+                    <pic:cNvPicPr/>
+                  </pic:nvPicPr>
+                  <pic:blipFill>
+                    <a:blip r:embed="rId23"/>
+                    <a:stretch>
+                      <a:fillRect/>
+                    </a:stretch>
+                  </pic:blipFill>
+                  <pic:spPr>
+                    <a:xfrm>
+                      <a:off x="0" y="0"/>
+                      <a:ext cx="5274310" cy="2740025"/>
+                    </a:xfrm>
+                    <a:prstGeom prst="rect">
+                      <a:avLst/>
+                    </a:prstGeom>
+                  </pic:spPr>
+                </pic:pic>
+              </a:graphicData>
+            </a:graphic>
+          </wp:inline>
+        </w:drawing>
+      </w:r>
+    </w:p>
+    <w:p>
+      <w:pPr>
+        <w:ind w:firstLine="420"/>
+        <w:rPr>
+          <w:color w:val="000000" w:themeColor="text1"/>
+        </w:rPr>
+      </w:pPr>
+      <w:r>
+        <w:rPr>
+          <w:rFonts w:hint="eastAsia"/>
+          <w:color w:val="000000" w:themeColor="text1"/>
+        </w:rPr>
+        <w:t>在</w:t>
+      </w:r>
+      <w:r>
+        <w:rPr>
+          <w:rFonts w:hint="eastAsia"/>
+          <w:color w:val="000000" w:themeColor="text1"/>
+        </w:rPr>
+        <w:t>mi = m1</w:t>
+      </w:r>
+      <w:r>
+        <w:rPr>
+          <w:rFonts w:hint="eastAsia"/>
+          <w:color w:val="000000" w:themeColor="text1"/>
+        </w:rPr>
+        <w:t>和</w:t>
+      </w:r>
+      <w:r>
+        <w:rPr>
+          <w:rFonts w:hint="eastAsia"/>
+          <w:color w:val="000000" w:themeColor="text1"/>
+        </w:rPr>
+        <w:t>mj = m3</w:t>
+      </w:r>
+      <w:r>
+        <w:rPr>
+          <w:rFonts w:hint="eastAsia"/>
+          <w:color w:val="000000" w:themeColor="text1"/>
+        </w:rPr>
+        <w:t>的情况下，我们知道这些值对应于进程</w:t>
+      </w:r>
+      <w:r>
+        <w:rPr>
+          <w:rFonts w:hint="eastAsia"/>
+          <w:color w:val="000000" w:themeColor="text1"/>
+        </w:rPr>
+        <w:t>P2</w:t>
+      </w:r>
+      <w:r>
+        <w:rPr>
+          <w:rFonts w:hint="eastAsia"/>
+          <w:color w:val="000000" w:themeColor="text1"/>
+        </w:rPr>
+        <w:t>发生的事件，这意味着</w:t>
+      </w:r>
+      <w:r>
+        <w:rPr>
+          <w:rFonts w:hint="eastAsia"/>
+          <w:color w:val="000000" w:themeColor="text1"/>
+        </w:rPr>
+        <w:t>m3</w:t>
+      </w:r>
+      <w:r>
+        <w:rPr>
+          <w:rFonts w:hint="eastAsia"/>
+          <w:color w:val="000000" w:themeColor="text1"/>
+        </w:rPr>
+        <w:t>确实是在收到消息</w:t>
+      </w:r>
+      <w:r>
+        <w:rPr>
+          <w:rFonts w:hint="eastAsia"/>
+          <w:color w:val="000000" w:themeColor="text1"/>
+        </w:rPr>
+        <w:t>m1</w:t>
+      </w:r>
+      <w:r>
+        <w:rPr>
+          <w:rFonts w:hint="eastAsia"/>
+          <w:color w:val="000000" w:themeColor="text1"/>
+        </w:rPr>
+        <w:t>之后发送的</w:t>
+      </w:r>
+      <w:r>
+        <w:rPr>
+          <w:rFonts w:hint="eastAsia"/>
+          <w:color w:val="000000" w:themeColor="text1"/>
+        </w:rPr>
+        <w:t>。</w:t>
+      </w:r>
+      <w:r>
+        <w:rPr>
+          <w:rFonts w:hint="eastAsia"/>
+          <w:color w:val="000000" w:themeColor="text1"/>
+        </w:rPr>
+        <w:t>这可能表明消息</w:t>
+      </w:r>
+      <w:r>
+        <w:rPr>
+          <w:rFonts w:hint="eastAsia"/>
+          <w:color w:val="000000" w:themeColor="text1"/>
+        </w:rPr>
+        <w:t>m3</w:t>
+      </w:r>
+      <w:r>
+        <w:rPr>
+          <w:rFonts w:hint="eastAsia"/>
+          <w:color w:val="000000" w:themeColor="text1"/>
+        </w:rPr>
+        <w:t>的发送取决于通过消息</w:t>
+      </w:r>
+      <w:r>
+        <w:rPr>
+          <w:rFonts w:hint="eastAsia"/>
+          <w:color w:val="000000" w:themeColor="text1"/>
+        </w:rPr>
+        <w:t>m1</w:t>
+      </w:r>
+      <w:r>
+        <w:rPr>
+          <w:rFonts w:hint="eastAsia"/>
+          <w:color w:val="000000" w:themeColor="text1"/>
+        </w:rPr>
+        <w:t>接收到的内容。</w:t>
+      </w:r>
+      <w:r>
+        <w:rPr>
+          <w:rFonts w:hint="eastAsia"/>
+          <w:color w:val="000000" w:themeColor="text1"/>
+        </w:rPr>
+        <w:t>同时，我们还知道</w:t>
+      </w:r>
+      <w:r>
+        <w:rPr>
+          <w:rFonts w:hint="eastAsia"/>
+          <w:color w:val="000000" w:themeColor="text1"/>
+        </w:rPr>
+        <w:t>Trcv(m1) &lt; Tsnd(m2)</w:t>
+      </w:r>
+      <w:r>
+        <w:rPr>
+          <w:rFonts w:hint="eastAsia"/>
+          <w:color w:val="000000" w:themeColor="text1"/>
+        </w:rPr>
+        <w:t>。</w:t>
+      </w:r>
+      <w:r>
+        <w:rPr>
+          <w:rFonts w:hint="eastAsia"/>
+          <w:color w:val="000000" w:themeColor="text1"/>
+        </w:rPr>
+        <w:t>但是，从图</w:t>
+      </w:r>
+      <w:r>
+        <w:rPr>
+          <w:rFonts w:hint="eastAsia"/>
+          <w:color w:val="000000" w:themeColor="text1"/>
+        </w:rPr>
+        <w:t>6.12</w:t>
+      </w:r>
+      <w:r>
+        <w:rPr>
+          <w:rFonts w:hint="eastAsia"/>
+          <w:color w:val="000000" w:themeColor="text1"/>
+        </w:rPr>
+        <w:t>中我们可以看出，发送</w:t>
+      </w:r>
+      <w:r>
+        <w:rPr>
+          <w:rFonts w:hint="eastAsia"/>
+          <w:color w:val="000000" w:themeColor="text1"/>
+        </w:rPr>
+        <w:t>m2</w:t>
+      </w:r>
+      <w:r>
+        <w:rPr>
+          <w:rFonts w:hint="eastAsia"/>
+          <w:color w:val="000000" w:themeColor="text1"/>
+        </w:rPr>
+        <w:t>与接收</w:t>
+      </w:r>
+      <w:r>
+        <w:rPr>
+          <w:rFonts w:hint="eastAsia"/>
+          <w:color w:val="000000" w:themeColor="text1"/>
+        </w:rPr>
+        <w:t>m1</w:t>
+      </w:r>
+      <w:r>
+        <w:rPr>
+          <w:rFonts w:hint="eastAsia"/>
+          <w:color w:val="000000" w:themeColor="text1"/>
+        </w:rPr>
+        <w:t>无关</w:t>
+      </w:r>
+      <w:r>
+        <w:rPr>
+          <w:rFonts w:hint="eastAsia"/>
+          <w:color w:val="000000" w:themeColor="text1"/>
+        </w:rPr>
+        <w:t>。</w:t>
+      </w:r>
+    </w:p>
+    <w:p>
+      <w:pPr>
+        <w:ind w:firstLineChars="200" w:firstLine="420"/>
+        <w:rPr>
+          <w:color w:val="000000" w:themeColor="text1"/>
+        </w:rPr>
+      </w:pPr>
+      <w:r>
+        <w:rPr>
+          <w:rFonts w:hint="eastAsia"/>
+          <w:color w:val="000000" w:themeColor="text1"/>
+        </w:rPr>
+        <w:t>这里的</w:t>
+      </w:r>
+      <w:r>
+        <w:rPr>
+          <w:rFonts w:hint="eastAsia"/>
+          <w:color w:val="000000" w:themeColor="text1"/>
+        </w:rPr>
+        <w:t>问题是</w:t>
+      </w:r>
+      <w:r>
+        <w:rPr>
+          <w:rFonts w:hint="eastAsia"/>
+          <w:color w:val="000000" w:themeColor="text1"/>
+        </w:rPr>
+        <w:t>Lamport</w:t>
+      </w:r>
+      <w:r>
+        <w:rPr>
+          <w:rFonts w:hint="eastAsia"/>
+          <w:color w:val="000000" w:themeColor="text1"/>
+        </w:rPr>
+        <w:t>时钟不能捕捉</w:t>
+      </w:r>
+      <w:r>
+        <w:rPr>
+          <w:rFonts w:hint="eastAsia"/>
+          <w:b/>
+          <w:color w:val="000000" w:themeColor="text1"/>
+        </w:rPr>
+        <w:t>因果关系</w:t>
+      </w:r>
+      <w:r>
+        <w:rPr>
+          <w:rFonts w:hint="eastAsia"/>
+          <w:color w:val="000000" w:themeColor="text1"/>
+        </w:rPr>
+        <w:t>。</w:t>
+      </w:r>
+      <w:r>
+        <w:rPr>
+          <w:rFonts w:hint="eastAsia"/>
+          <w:color w:val="000000" w:themeColor="text1"/>
+        </w:rPr>
+        <w:t>在实践中，因果关系是通过</w:t>
+      </w:r>
+      <w:r>
+        <w:rPr>
+          <w:rFonts w:hint="eastAsia"/>
+          <w:b/>
+          <w:color w:val="000000" w:themeColor="text1"/>
+        </w:rPr>
+        <w:t>矢量时钟</w:t>
+      </w:r>
+      <w:r>
+        <w:rPr>
+          <w:rFonts w:hint="eastAsia"/>
+          <w:color w:val="000000" w:themeColor="text1"/>
+        </w:rPr>
+        <w:t>来捕捉的</w:t>
+      </w:r>
+      <w:r>
+        <w:rPr>
+          <w:rFonts w:hint="eastAsia"/>
+          <w:color w:val="000000" w:themeColor="text1"/>
+        </w:rPr>
+        <w:t>。</w:t>
+      </w:r>
+      <w:r>
+        <w:rPr>
+          <w:rFonts w:hint="eastAsia"/>
+          <w:color w:val="000000" w:themeColor="text1"/>
+        </w:rPr>
+        <w:t>为了更好地理解这些来自何处，我们遵循</w:t>
+      </w:r>
+      <w:r>
+        <w:rPr>
+          <w:rFonts w:hint="eastAsia"/>
+          <w:color w:val="000000" w:themeColor="text1"/>
+        </w:rPr>
+        <w:t>Baquero</w:t>
+      </w:r>
+      <w:r>
+        <w:rPr>
+          <w:rFonts w:hint="eastAsia"/>
+          <w:color w:val="000000" w:themeColor="text1"/>
+        </w:rPr>
+        <w:t>和</w:t>
+      </w:r>
+      <w:r>
+        <w:rPr>
+          <w:rFonts w:hint="eastAsia"/>
+          <w:color w:val="000000" w:themeColor="text1"/>
+        </w:rPr>
+        <w:t>Preguica[2016]</w:t>
+      </w:r>
+      <w:r>
+        <w:rPr>
+          <w:rFonts w:hint="eastAsia"/>
+          <w:color w:val="000000" w:themeColor="text1"/>
+        </w:rPr>
+        <w:t>给出的解释</w:t>
+      </w:r>
+      <w:r>
+        <w:rPr>
+          <w:rFonts w:hint="eastAsia"/>
+          <w:color w:val="000000" w:themeColor="text1"/>
+        </w:rPr>
+        <w:t>。</w:t>
+      </w:r>
+      <w:r>
+        <w:rPr>
+          <w:rFonts w:hint="eastAsia"/>
+          <w:color w:val="000000" w:themeColor="text1"/>
+        </w:rPr>
+        <w:t>事实上，如果我们为每个事件分配一个惟一的名称，例如进程</w:t>
+      </w:r>
+      <w:r>
+        <w:rPr>
+          <w:rFonts w:hint="eastAsia"/>
+          <w:color w:val="000000" w:themeColor="text1"/>
+        </w:rPr>
+        <w:t>ID</w:t>
+      </w:r>
+      <w:r>
+        <w:rPr>
+          <w:rFonts w:hint="eastAsia"/>
+          <w:color w:val="000000" w:themeColor="text1"/>
+        </w:rPr>
+        <w:t>和本地递增计数器的组合，那么跟踪因果关系就很简单</w:t>
+      </w:r>
+      <w:r>
+        <w:rPr>
+          <w:rFonts w:hint="eastAsia"/>
+          <w:color w:val="000000" w:themeColor="text1"/>
+        </w:rPr>
+        <w:t>：</w:t>
+      </w:r>
+      <w:r>
+        <w:rPr>
+          <w:rFonts w:hint="eastAsia"/>
+          <w:color w:val="000000" w:themeColor="text1"/>
+        </w:rPr>
+        <w:t>pk</w:t>
+      </w:r>
+      <w:r>
+        <w:rPr>
+          <w:rFonts w:hint="eastAsia"/>
+          <w:color w:val="000000" w:themeColor="text1"/>
+        </w:rPr>
+        <w:t>是进程</w:t>
+      </w:r>
+      <w:r>
+        <w:rPr>
+          <w:rFonts w:hint="eastAsia"/>
+          <w:color w:val="000000" w:themeColor="text1"/>
+        </w:rPr>
+        <w:t>P</w:t>
+      </w:r>
+      <w:r>
+        <w:rPr>
+          <w:rFonts w:hint="eastAsia"/>
+          <w:color w:val="000000" w:themeColor="text1"/>
+        </w:rPr>
+        <w:t>发生的第</w:t>
+      </w:r>
+      <w:r>
+        <w:rPr>
+          <w:rFonts w:hint="eastAsia"/>
+          <w:color w:val="000000" w:themeColor="text1"/>
+        </w:rPr>
+        <w:t>k</w:t>
+      </w:r>
+      <w:r>
+        <w:rPr>
+          <w:rFonts w:hint="eastAsia"/>
+          <w:color w:val="000000" w:themeColor="text1"/>
+        </w:rPr>
+        <w:t>个事件</w:t>
+      </w:r>
+      <w:r>
+        <w:rPr>
+          <w:rFonts w:hint="eastAsia"/>
+          <w:color w:val="000000" w:themeColor="text1"/>
+        </w:rPr>
+        <w:t>。</w:t>
+      </w:r>
+      <w:r>
+        <w:rPr>
+          <w:rFonts w:hint="eastAsia"/>
+          <w:color w:val="000000" w:themeColor="text1"/>
+        </w:rPr>
+        <w:t>然后，问题归结为记录</w:t>
+      </w:r>
+      <w:r>
+        <w:rPr>
+          <w:rFonts w:hint="eastAsia"/>
+          <w:b/>
+          <w:color w:val="000000" w:themeColor="text1"/>
+        </w:rPr>
+        <w:t>因果历史</w:t>
+      </w:r>
+      <w:r>
+        <w:rPr>
+          <w:rFonts w:hint="eastAsia"/>
+          <w:color w:val="000000" w:themeColor="text1"/>
+        </w:rPr>
+        <w:t>。</w:t>
+      </w:r>
+      <w:r>
+        <w:rPr>
+          <w:rFonts w:hint="eastAsia"/>
+          <w:color w:val="000000" w:themeColor="text1"/>
+        </w:rPr>
+        <w:t>例如，如果两个局部事件发生在进程</w:t>
+      </w:r>
+      <w:r>
+        <w:rPr>
+          <w:rFonts w:hint="eastAsia"/>
+          <w:color w:val="000000" w:themeColor="text1"/>
+        </w:rPr>
+        <w:t>P</w:t>
+      </w:r>
+      <w:r>
+        <w:rPr>
+          <w:rFonts w:hint="eastAsia"/>
+          <w:color w:val="000000" w:themeColor="text1"/>
+        </w:rPr>
+        <w:t>，则事件</w:t>
+      </w:r>
+      <w:r>
+        <w:rPr>
+          <w:rFonts w:hint="eastAsia"/>
+          <w:color w:val="000000" w:themeColor="text1"/>
+        </w:rPr>
+        <w:t>p2</w:t>
+      </w:r>
+      <w:r>
+        <w:rPr>
+          <w:rFonts w:hint="eastAsia"/>
+          <w:color w:val="000000" w:themeColor="text1"/>
+        </w:rPr>
+        <w:t>的因果历史</w:t>
+      </w:r>
+      <w:r>
+        <w:rPr>
+          <w:rFonts w:hint="eastAsia"/>
+          <w:color w:val="000000" w:themeColor="text1"/>
+        </w:rPr>
+        <w:t>H(p2)</w:t>
+      </w:r>
+      <w:r>
+        <w:rPr>
+          <w:rFonts w:hint="eastAsia"/>
+          <w:color w:val="000000" w:themeColor="text1"/>
+        </w:rPr>
+        <w:t>为</w:t>
+      </w:r>
+      <w:r>
+        <w:rPr>
+          <w:rFonts w:hint="eastAsia"/>
+          <w:color w:val="000000" w:themeColor="text1"/>
+        </w:rPr>
+        <w:t>{p</w:t>
+      </w:r>
+      <w:r>
+        <w:rPr>
+          <w:color w:val="000000" w:themeColor="text1"/>
+        </w:rPr>
+        <w:t>1,p2</w:t>
+      </w:r>
+      <w:r>
+        <w:rPr>
+          <w:rFonts w:hint="eastAsia"/>
+          <w:color w:val="000000" w:themeColor="text1"/>
+        </w:rPr>
+        <w:t>}</w:t>
+      </w:r>
+    </w:p>
+    <w:p>
+      <w:pPr>
+        <w:rPr>
+          <w:color w:val="000000" w:themeColor="text1"/>
+        </w:rPr>
+      </w:pPr>
+      <w:r>
+        <w:rPr>
+          <w:color w:val="000000" w:themeColor="text1"/>
+        </w:rPr>
+        <w:lastRenderedPageBreak/>
         <w:tab/>
+      </w:r>
+      <w:r>
+        <w:rPr>
+          <w:rFonts w:hint="eastAsia"/>
+          <w:color w:val="000000" w:themeColor="text1"/>
+        </w:rPr>
+        <w:t>现在假设进程</w:t>
+      </w:r>
+      <w:r>
+        <w:rPr>
+          <w:rFonts w:hint="eastAsia"/>
+          <w:color w:val="000000" w:themeColor="text1"/>
+        </w:rPr>
+        <w:t>P</w:t>
+      </w:r>
+      <w:r>
+        <w:rPr>
+          <w:rFonts w:hint="eastAsia"/>
+          <w:color w:val="000000" w:themeColor="text1"/>
+        </w:rPr>
+        <w:t>向进程</w:t>
+      </w:r>
+      <w:r>
+        <w:rPr>
+          <w:rFonts w:hint="eastAsia"/>
+          <w:color w:val="000000" w:themeColor="text1"/>
+        </w:rPr>
+        <w:t>Q</w:t>
+      </w:r>
+      <w:r>
+        <w:rPr>
+          <w:rFonts w:hint="eastAsia"/>
+          <w:color w:val="000000" w:themeColor="text1"/>
+        </w:rPr>
+        <w:t>发送一条消息</w:t>
+      </w:r>
+      <w:r>
+        <w:rPr>
+          <w:rFonts w:hint="eastAsia"/>
+          <w:color w:val="000000" w:themeColor="text1"/>
+        </w:rPr>
+        <w:t>,</w:t>
+      </w:r>
+      <w:r>
+        <w:rPr>
+          <w:rFonts w:hint="eastAsia"/>
+          <w:color w:val="000000" w:themeColor="text1"/>
+        </w:rPr>
+        <w:t>则</w:t>
+      </w:r>
+      <w:r>
+        <w:rPr>
+          <w:rFonts w:hint="eastAsia"/>
+          <w:color w:val="000000" w:themeColor="text1"/>
+        </w:rPr>
+        <w:t>Q</w:t>
+      </w:r>
+      <w:r>
+        <w:rPr>
+          <w:rFonts w:hint="eastAsia"/>
+          <w:color w:val="000000" w:themeColor="text1"/>
+        </w:rPr>
+        <w:t>的最近的因果历史是</w:t>
+      </w:r>
+      <w:r>
+        <w:rPr>
+          <w:rFonts w:hint="eastAsia"/>
+          <w:color w:val="000000" w:themeColor="text1"/>
+        </w:rPr>
+        <w:t>{</w:t>
+      </w:r>
+      <w:r>
+        <w:rPr>
+          <w:color w:val="000000" w:themeColor="text1"/>
+        </w:rPr>
+        <w:t>p}</w:t>
+      </w:r>
+      <w:r>
+        <w:rPr>
+          <w:rFonts w:hint="eastAsia"/>
+          <w:color w:val="000000" w:themeColor="text1"/>
+        </w:rPr>
+        <w:t>。</w:t>
+      </w:r>
+      <w:r>
+        <w:rPr>
+          <w:rFonts w:hint="eastAsia"/>
+          <w:color w:val="000000" w:themeColor="text1"/>
+        </w:rPr>
+        <w:t>为了跟踪因果关系，</w:t>
+      </w:r>
+      <w:r>
+        <w:rPr>
+          <w:rFonts w:hint="eastAsia"/>
+          <w:color w:val="000000" w:themeColor="text1"/>
+        </w:rPr>
+        <w:t>P</w:t>
+      </w:r>
+      <w:r>
+        <w:rPr>
+          <w:rFonts w:hint="eastAsia"/>
+          <w:color w:val="000000" w:themeColor="text1"/>
+        </w:rPr>
+        <w:t>还发送它最近的因果历史</w:t>
+      </w:r>
+      <w:r>
+        <w:rPr>
+          <w:rFonts w:hint="eastAsia"/>
+          <w:color w:val="000000" w:themeColor="text1"/>
+        </w:rPr>
+        <w:t>（假设是</w:t>
+      </w:r>
+      <w:r>
+        <w:rPr>
+          <w:rFonts w:hint="eastAsia"/>
+          <w:color w:val="000000" w:themeColor="text1"/>
+        </w:rPr>
+        <w:t>{p</w:t>
+      </w:r>
+      <w:r>
+        <w:rPr>
+          <w:color w:val="000000" w:themeColor="text1"/>
+        </w:rPr>
+        <w:t>1,p2</w:t>
+      </w:r>
+      <w:r>
+        <w:rPr>
+          <w:rFonts w:hint="eastAsia"/>
+          <w:color w:val="000000" w:themeColor="text1"/>
+        </w:rPr>
+        <w:t>}</w:t>
+      </w:r>
+      <w:r>
+        <w:rPr>
+          <w:rFonts w:hint="eastAsia"/>
+          <w:color w:val="000000" w:themeColor="text1"/>
+        </w:rPr>
+        <w:t>并扩展到</w:t>
+      </w:r>
+      <w:r>
+        <w:rPr>
+          <w:rFonts w:hint="eastAsia"/>
+          <w:color w:val="000000" w:themeColor="text1"/>
+        </w:rPr>
+        <w:t>p</w:t>
+      </w:r>
+      <w:r>
+        <w:rPr>
+          <w:color w:val="000000" w:themeColor="text1"/>
+        </w:rPr>
+        <w:t>3</w:t>
+      </w:r>
+      <w:r>
+        <w:rPr>
+          <w:rFonts w:hint="eastAsia"/>
+          <w:color w:val="000000" w:themeColor="text1"/>
+        </w:rPr>
+        <w:t>）。</w:t>
+      </w:r>
+      <w:r>
+        <w:rPr>
+          <w:rFonts w:hint="eastAsia"/>
+          <w:color w:val="000000" w:themeColor="text1"/>
+        </w:rPr>
+        <w:t>到达时，</w:t>
+      </w:r>
+      <w:r>
+        <w:rPr>
+          <w:rFonts w:hint="eastAsia"/>
+          <w:color w:val="000000" w:themeColor="text1"/>
+        </w:rPr>
+        <w:t>Q</w:t>
+      </w:r>
+      <w:r>
+        <w:rPr>
+          <w:rFonts w:hint="eastAsia"/>
+          <w:color w:val="000000" w:themeColor="text1"/>
+        </w:rPr>
+        <w:t>记录事件</w:t>
+      </w:r>
+      <w:r>
+        <w:rPr>
+          <w:rFonts w:hint="eastAsia"/>
+          <w:color w:val="000000" w:themeColor="text1"/>
+        </w:rPr>
+        <w:t>(q2)</w:t>
+      </w:r>
+      <w:r>
+        <w:rPr>
+          <w:rFonts w:hint="eastAsia"/>
+          <w:color w:val="000000" w:themeColor="text1"/>
+        </w:rPr>
+        <w:t>，并将两个因果历史合并成一个新的</w:t>
+      </w:r>
+      <w:r>
+        <w:rPr>
+          <w:rFonts w:hint="eastAsia"/>
+          <w:color w:val="000000" w:themeColor="text1"/>
+        </w:rPr>
+        <w:t>：</w:t>
+      </w:r>
+      <w:r>
+        <w:rPr>
+          <w:rFonts w:hint="eastAsia"/>
+          <w:color w:val="000000" w:themeColor="text1"/>
+        </w:rPr>
+        <w:t>{p</w:t>
+      </w:r>
+      <w:r>
+        <w:rPr>
+          <w:color w:val="000000" w:themeColor="text1"/>
+        </w:rPr>
+        <w:t>1,p2,p3,q1,q2</w:t>
+      </w:r>
+      <w:r>
+        <w:rPr>
+          <w:rFonts w:hint="eastAsia"/>
+          <w:color w:val="000000" w:themeColor="text1"/>
+        </w:rPr>
+        <w:t>}</w:t>
+      </w:r>
+      <w:r>
+        <w:rPr>
+          <w:rFonts w:hint="eastAsia"/>
+          <w:color w:val="000000" w:themeColor="text1"/>
+        </w:rPr>
+        <w:t>。</w:t>
+      </w:r>
+    </w:p>
+    <w:p>
+      <w:pPr>
+        <w:rPr>
+          <w:color w:val="000000" w:themeColor="text1"/>
+        </w:rPr>
+      </w:pPr>
+      <w:r>
+        <w:rPr>
+          <w:color w:val="000000" w:themeColor="text1"/>
+        </w:rPr>
+        <w:tab/>
+      </w:r>
+      <w:r>
+        <w:rPr>
+          <w:rFonts w:hint="eastAsia"/>
+          <w:color w:val="000000" w:themeColor="text1"/>
+        </w:rPr>
+        <w:t>姜茶一个时间</w:t>
+      </w:r>
+      <w:r>
+        <w:rPr>
+          <w:rFonts w:hint="eastAsia"/>
+          <w:color w:val="000000" w:themeColor="text1"/>
+        </w:rPr>
+        <w:t>p</w:t>
+      </w:r>
+      <w:r>
+        <w:rPr>
+          <w:rFonts w:hint="eastAsia"/>
+          <w:color w:val="000000" w:themeColor="text1"/>
+        </w:rPr>
+        <w:t>是否是</w:t>
+      </w:r>
+      <w:r>
+        <w:rPr>
+          <w:rFonts w:hint="eastAsia"/>
+          <w:color w:val="000000" w:themeColor="text1"/>
+        </w:rPr>
+        <w:t>q</w:t>
+      </w:r>
+      <w:r>
+        <w:rPr>
+          <w:rFonts w:hint="eastAsia"/>
+          <w:color w:val="000000" w:themeColor="text1"/>
+        </w:rPr>
+        <w:t>的前因，可以通过检查</w:t>
+      </w:r>
+      <w:r>
+        <w:rPr>
+          <w:rFonts w:hint="eastAsia"/>
+          <w:color w:val="000000" w:themeColor="text1"/>
+        </w:rPr>
+        <w:t>H</w:t>
+      </w:r>
+      <w:r>
+        <w:rPr>
+          <w:color w:val="000000" w:themeColor="text1"/>
+        </w:rPr>
+        <w:t>(p)</w:t>
+      </w:r>
+      <w:r>
+        <w:rPr>
+          <w:rFonts w:hint="eastAsia"/>
+          <w:color w:val="000000" w:themeColor="text1"/>
+        </w:rPr>
+        <w:t>是否是</w:t>
+      </w:r>
+      <w:r>
+        <w:rPr>
+          <w:rFonts w:hint="eastAsia"/>
+          <w:color w:val="000000" w:themeColor="text1"/>
+        </w:rPr>
+        <w:t>H</w:t>
+      </w:r>
+      <w:r>
+        <w:rPr>
+          <w:color w:val="000000" w:themeColor="text1"/>
+        </w:rPr>
+        <w:t>(q)</w:t>
+      </w:r>
+      <w:r>
+        <w:rPr>
+          <w:rFonts w:hint="eastAsia"/>
+          <w:color w:val="000000" w:themeColor="text1"/>
+        </w:rPr>
+        <w:t>的子集的方式</w:t>
+      </w:r>
+      <w:r>
+        <w:rPr>
+          <w:rFonts w:hint="eastAsia"/>
+          <w:color w:val="000000" w:themeColor="text1"/>
+        </w:rPr>
+        <w:t>（如果是前因，就是子集）</w:t>
+      </w:r>
+      <w:r>
+        <w:rPr>
+          <w:rFonts w:hint="eastAsia"/>
+          <w:color w:val="000000" w:themeColor="text1"/>
+        </w:rPr>
+        <w:t>。</w:t>
+      </w:r>
+      <w:r>
+        <w:rPr>
+          <w:rFonts w:hint="eastAsia"/>
+          <w:color w:val="000000" w:themeColor="text1"/>
+        </w:rPr>
+        <w:t>通过我们的符号，在假定</w:t>
+      </w:r>
+      <w:r>
+        <w:rPr>
+          <w:rFonts w:hint="eastAsia"/>
+          <w:color w:val="000000" w:themeColor="text1"/>
+        </w:rPr>
+        <w:t>q</w:t>
+      </w:r>
+      <w:r>
+        <w:rPr>
+          <w:rFonts w:hint="eastAsia"/>
+          <w:color w:val="000000" w:themeColor="text1"/>
+        </w:rPr>
+        <w:t>是</w:t>
+      </w:r>
+      <w:r>
+        <w:rPr>
+          <w:rFonts w:hint="eastAsia"/>
+          <w:color w:val="000000" w:themeColor="text1"/>
+        </w:rPr>
+        <w:t>H</w:t>
+      </w:r>
+      <w:r>
+        <w:rPr>
+          <w:color w:val="000000" w:themeColor="text1"/>
+        </w:rPr>
+        <w:t>(q)</w:t>
+      </w:r>
+      <w:r>
+        <w:rPr>
+          <w:rFonts w:hint="eastAsia"/>
+          <w:color w:val="000000" w:themeColor="text1"/>
+        </w:rPr>
+        <w:t>的最后一个事件时，我们可以判断</w:t>
+      </w:r>
+      <w:r>
+        <w:rPr>
+          <w:rFonts w:hint="eastAsia"/>
+          <w:color w:val="000000" w:themeColor="text1"/>
+        </w:rPr>
+        <w:t>p</w:t>
+      </w:r>
+      <w:r>
+        <w:rPr>
+          <w:rFonts w:hint="eastAsia"/>
+          <w:color w:val="000000" w:themeColor="text1"/>
+        </w:rPr>
+        <w:t>是否属于</w:t>
+      </w:r>
+      <w:r>
+        <w:rPr>
+          <w:rFonts w:hint="eastAsia"/>
+          <w:color w:val="000000" w:themeColor="text1"/>
+        </w:rPr>
+        <w:t>H</w:t>
+      </w:r>
+      <w:r>
+        <w:rPr>
+          <w:rFonts w:hint="eastAsia"/>
+          <w:color w:val="000000" w:themeColor="text1"/>
+        </w:rPr>
+        <w:t>（</w:t>
+      </w:r>
+      <w:r>
+        <w:rPr>
+          <w:rFonts w:hint="eastAsia"/>
+          <w:color w:val="000000" w:themeColor="text1"/>
+        </w:rPr>
+        <w:t>q</w:t>
+      </w:r>
+      <w:r>
+        <w:rPr>
+          <w:rFonts w:hint="eastAsia"/>
+          <w:color w:val="000000" w:themeColor="text1"/>
+        </w:rPr>
+        <w:t>）。</w:t>
+      </w:r>
+      <w:r>
+        <w:rPr>
+          <w:rFonts w:hint="eastAsia"/>
+          <w:color w:val="000000" w:themeColor="text1"/>
+        </w:rPr>
+        <w:t>因果历史的问题在于，它们的表述不是很有效</w:t>
+      </w:r>
+      <w:r>
+        <w:rPr>
+          <w:rFonts w:hint="eastAsia"/>
+          <w:color w:val="000000" w:themeColor="text1"/>
+        </w:rPr>
+        <w:t>。</w:t>
+      </w:r>
+      <w:r>
+        <w:rPr>
+          <w:rFonts w:hint="eastAsia"/>
+          <w:color w:val="000000" w:themeColor="text1"/>
+        </w:rPr>
+        <w:t>但是，没有必要跟踪来自同一进程的所有后续事件</w:t>
+      </w:r>
+      <w:r>
+        <w:rPr>
+          <w:rFonts w:hint="eastAsia"/>
+          <w:color w:val="000000" w:themeColor="text1"/>
+        </w:rPr>
+        <w:t>：只关注</w:t>
+      </w:r>
+      <w:r>
+        <w:rPr>
+          <w:rFonts w:hint="eastAsia"/>
+          <w:color w:val="000000" w:themeColor="text1"/>
+        </w:rPr>
+        <w:t>最后一个就行了</w:t>
+      </w:r>
+      <w:r>
+        <w:rPr>
+          <w:rFonts w:hint="eastAsia"/>
+          <w:color w:val="000000" w:themeColor="text1"/>
+        </w:rPr>
+        <w:t>。</w:t>
+      </w:r>
+      <w:r>
+        <w:rPr>
+          <w:rFonts w:hint="eastAsia"/>
+          <w:color w:val="000000" w:themeColor="text1"/>
+        </w:rPr>
+        <w:t>如果我们随后为每个流程分配一个索引，我们可以将一个因果历史表示为一个向量，其中第</w:t>
+      </w:r>
+      <w:r>
+        <w:rPr>
+          <w:rFonts w:hint="eastAsia"/>
+          <w:color w:val="000000" w:themeColor="text1"/>
+        </w:rPr>
+        <w:t>j</w:t>
+      </w:r>
+      <w:r>
+        <w:rPr>
+          <w:rFonts w:hint="eastAsia"/>
+          <w:color w:val="000000" w:themeColor="text1"/>
+        </w:rPr>
+        <w:t>个条目表示在流程</w:t>
+      </w:r>
+      <w:r>
+        <w:rPr>
+          <w:rFonts w:hint="eastAsia"/>
+          <w:color w:val="000000" w:themeColor="text1"/>
+        </w:rPr>
+        <w:t>Pj</w:t>
+      </w:r>
+      <w:r>
+        <w:rPr>
+          <w:rFonts w:hint="eastAsia"/>
+          <w:color w:val="000000" w:themeColor="text1"/>
+        </w:rPr>
+        <w:t>中发生的事件的数量</w:t>
+      </w:r>
+      <w:r>
+        <w:rPr>
+          <w:rFonts w:hint="eastAsia"/>
+          <w:color w:val="000000" w:themeColor="text1"/>
+        </w:rPr>
+        <w:t>。</w:t>
+      </w:r>
+      <w:r>
+        <w:rPr>
+          <w:rFonts w:hint="eastAsia"/>
+          <w:color w:val="000000" w:themeColor="text1"/>
+        </w:rPr>
+        <w:t>然后，可以通过向量时钟捕捉因果关系，通过让每个进程</w:t>
+      </w:r>
+      <w:r>
+        <w:rPr>
+          <w:rFonts w:hint="eastAsia"/>
+          <w:color w:val="000000" w:themeColor="text1"/>
+        </w:rPr>
+        <w:t>Pi</w:t>
+      </w:r>
+      <w:r>
+        <w:rPr>
+          <w:rFonts w:hint="eastAsia"/>
+          <w:color w:val="000000" w:themeColor="text1"/>
+        </w:rPr>
+        <w:t>维护一个具有以下两个属性的向量</w:t>
+      </w:r>
+      <w:r>
+        <w:rPr>
+          <w:rFonts w:hint="eastAsia"/>
+          <w:color w:val="000000" w:themeColor="text1"/>
+        </w:rPr>
+        <w:t>VCi</w:t>
+      </w:r>
+      <w:r>
+        <w:rPr>
+          <w:rFonts w:hint="eastAsia"/>
+          <w:color w:val="000000" w:themeColor="text1"/>
+        </w:rPr>
+        <w:t>来构建向量时钟</w:t>
+      </w:r>
+      <w:r>
+        <w:rPr>
+          <w:rFonts w:hint="eastAsia"/>
+          <w:color w:val="000000" w:themeColor="text1"/>
+        </w:rPr>
+        <w:t>：</w:t>
+      </w:r>
+    </w:p>
+    <w:p>
+      <w:pPr>
+        <w:pStyle w:val="ad"/>
+        <w:numPr>
+          <w:ilvl w:val="0"/>
+          <w:numId w:val="2"/>
+        </w:numPr>
+        <w:ind w:firstLineChars="0"/>
+        <w:rPr>
+          <w:color w:val="000000" w:themeColor="text1"/>
+        </w:rPr>
+      </w:pPr>
+      <w:r>
+        <w:rPr>
+          <w:rFonts w:hint="eastAsia"/>
+          <w:color w:val="000000" w:themeColor="text1"/>
+        </w:rPr>
+        <w:t>VCi[i]</w:t>
+      </w:r>
+      <w:r>
+        <w:rPr>
+          <w:rFonts w:hint="eastAsia"/>
+          <w:color w:val="000000" w:themeColor="text1"/>
+        </w:rPr>
+        <w:t>是到目前为止在</w:t>
+      </w:r>
+      <w:r>
+        <w:rPr>
+          <w:rFonts w:hint="eastAsia"/>
+          <w:color w:val="000000" w:themeColor="text1"/>
+        </w:rPr>
+        <w:t>Pi</w:t>
+      </w:r>
+      <w:r>
+        <w:rPr>
+          <w:rFonts w:hint="eastAsia"/>
+          <w:color w:val="000000" w:themeColor="text1"/>
+        </w:rPr>
+        <w:t>处发生的事件数。换句话说，</w:t>
+      </w:r>
+      <w:r>
+        <w:rPr>
+          <w:rFonts w:hint="eastAsia"/>
+          <w:color w:val="000000" w:themeColor="text1"/>
+        </w:rPr>
+        <w:t>VCi[i]</w:t>
+      </w:r>
+      <w:r>
+        <w:rPr>
+          <w:rFonts w:hint="eastAsia"/>
+          <w:color w:val="000000" w:themeColor="text1"/>
+        </w:rPr>
+        <w:t>是进程</w:t>
+      </w:r>
+      <w:r>
+        <w:rPr>
+          <w:rFonts w:hint="eastAsia"/>
+          <w:color w:val="000000" w:themeColor="text1"/>
+        </w:rPr>
+        <w:t>Pi</w:t>
+      </w:r>
+      <w:r>
+        <w:rPr>
+          <w:rFonts w:hint="eastAsia"/>
+          <w:color w:val="000000" w:themeColor="text1"/>
+        </w:rPr>
+        <w:t>的本地逻辑时钟</w:t>
+      </w:r>
+    </w:p>
+    <w:p>
+      <w:pPr>
+        <w:pStyle w:val="ad"/>
+        <w:numPr>
+          <w:ilvl w:val="0"/>
+          <w:numId w:val="2"/>
+        </w:numPr>
+        <w:ind w:firstLineChars="0"/>
+        <w:rPr>
+          <w:color w:val="000000" w:themeColor="text1"/>
+        </w:rPr>
+      </w:pPr>
+      <w:r>
+        <w:rPr>
+          <w:rFonts w:hint="eastAsia"/>
+          <w:color w:val="000000" w:themeColor="text1"/>
+        </w:rPr>
+        <w:t>如果</w:t>
+      </w:r>
+      <w:r>
+        <w:rPr>
+          <w:rFonts w:hint="eastAsia"/>
+          <w:color w:val="000000" w:themeColor="text1"/>
+        </w:rPr>
+        <w:t>VCi[j] = k</w:t>
+      </w:r>
+      <w:r>
+        <w:rPr>
+          <w:rFonts w:hint="eastAsia"/>
+          <w:color w:val="000000" w:themeColor="text1"/>
+        </w:rPr>
+        <w:t>，则</w:t>
+      </w:r>
+      <w:r>
+        <w:rPr>
+          <w:rFonts w:hint="eastAsia"/>
+          <w:color w:val="000000" w:themeColor="text1"/>
+        </w:rPr>
+        <w:t>Pi</w:t>
+      </w:r>
+      <w:r>
+        <w:rPr>
+          <w:rFonts w:hint="eastAsia"/>
+          <w:color w:val="000000" w:themeColor="text1"/>
+        </w:rPr>
+        <w:t>知道在</w:t>
+      </w:r>
+      <w:r>
+        <w:rPr>
+          <w:rFonts w:hint="eastAsia"/>
+          <w:color w:val="000000" w:themeColor="text1"/>
+        </w:rPr>
+        <w:t>Pj</w:t>
+      </w:r>
+      <w:r>
+        <w:rPr>
+          <w:rFonts w:hint="eastAsia"/>
+          <w:color w:val="000000" w:themeColor="text1"/>
+        </w:rPr>
+        <w:t>发生了</w:t>
+      </w:r>
+      <w:r>
+        <w:rPr>
+          <w:rFonts w:hint="eastAsia"/>
+          <w:color w:val="000000" w:themeColor="text1"/>
+        </w:rPr>
+        <w:t>k</w:t>
+      </w:r>
+      <w:r>
+        <w:rPr>
+          <w:rFonts w:hint="eastAsia"/>
+          <w:color w:val="000000" w:themeColor="text1"/>
+        </w:rPr>
+        <w:t>个事件。因此，</w:t>
+      </w:r>
+      <w:r>
+        <w:rPr>
+          <w:rFonts w:hint="eastAsia"/>
+          <w:color w:val="000000" w:themeColor="text1"/>
+        </w:rPr>
+        <w:t>Pi</w:t>
+      </w:r>
+      <w:r>
+        <w:rPr>
+          <w:rFonts w:hint="eastAsia"/>
+          <w:color w:val="000000" w:themeColor="text1"/>
+        </w:rPr>
+        <w:t>知道</w:t>
+      </w:r>
+      <w:r>
+        <w:rPr>
+          <w:rFonts w:hint="eastAsia"/>
+          <w:color w:val="000000" w:themeColor="text1"/>
+        </w:rPr>
+        <w:t>Pj</w:t>
+      </w:r>
+      <w:r>
+        <w:rPr>
+          <w:rFonts w:hint="eastAsia"/>
+          <w:color w:val="000000" w:themeColor="text1"/>
+        </w:rPr>
+        <w:t>的本地时间。</w:t>
+      </w:r>
+    </w:p>
+    <w:p>
+      <w:pPr>
+        <w:ind w:firstLine="420"/>
+        <w:rPr>
+          <w:color w:val="000000" w:themeColor="text1"/>
+        </w:rPr>
+      </w:pPr>
+      <w:r>
+        <w:rPr>
+          <w:rFonts w:hint="eastAsia"/>
+          <w:color w:val="000000" w:themeColor="text1"/>
+        </w:rPr>
+        <w:t>第一个属性是通过在流程</w:t>
+      </w:r>
+      <w:r>
+        <w:rPr>
+          <w:rFonts w:hint="eastAsia"/>
+          <w:color w:val="000000" w:themeColor="text1"/>
+        </w:rPr>
+        <w:t>Pi</w:t>
+      </w:r>
+      <w:r>
+        <w:rPr>
+          <w:rFonts w:hint="eastAsia"/>
+          <w:color w:val="000000" w:themeColor="text1"/>
+        </w:rPr>
+        <w:t>处发生的每个新事件发生时递增</w:t>
+      </w:r>
+      <w:r>
+        <w:rPr>
+          <w:rFonts w:hint="eastAsia"/>
+          <w:color w:val="000000" w:themeColor="text1"/>
+        </w:rPr>
+        <w:t>VCi[i]</w:t>
+      </w:r>
+      <w:r>
+        <w:rPr>
+          <w:rFonts w:hint="eastAsia"/>
+          <w:color w:val="000000" w:themeColor="text1"/>
+        </w:rPr>
+        <w:t>来维护的</w:t>
+      </w:r>
+      <w:r>
+        <w:rPr>
+          <w:rFonts w:hint="eastAsia"/>
+          <w:color w:val="000000" w:themeColor="text1"/>
+        </w:rPr>
+        <w:t>。</w:t>
+      </w:r>
+      <w:r>
+        <w:rPr>
+          <w:rFonts w:hint="eastAsia"/>
+          <w:color w:val="000000" w:themeColor="text1"/>
+        </w:rPr>
+        <w:t>第二个属性由承载向量和发送的消息来维护</w:t>
+      </w:r>
+      <w:r>
+        <w:rPr>
+          <w:rFonts w:hint="eastAsia"/>
+          <w:color w:val="000000" w:themeColor="text1"/>
+        </w:rPr>
+        <w:t>。</w:t>
+      </w:r>
+      <w:r>
+        <w:rPr>
+          <w:rFonts w:hint="eastAsia"/>
+          <w:color w:val="000000" w:themeColor="text1"/>
+        </w:rPr>
+        <w:t>具体来说，执行以下步骤</w:t>
+      </w:r>
+      <w:r>
+        <w:rPr>
+          <w:rFonts w:hint="eastAsia"/>
+          <w:color w:val="000000" w:themeColor="text1"/>
+        </w:rPr>
+        <w:t>：</w:t>
+      </w:r>
+    </w:p>
+    <w:p>
+      <w:pPr>
+        <w:pStyle w:val="ad"/>
+        <w:numPr>
+          <w:ilvl w:val="0"/>
+          <w:numId w:val="3"/>
+        </w:numPr>
+        <w:ind w:firstLineChars="0"/>
+        <w:rPr>
+          <w:color w:val="000000" w:themeColor="text1"/>
+        </w:rPr>
+      </w:pPr>
+      <w:r>
+        <w:rPr>
+          <w:rFonts w:hint="eastAsia"/>
+          <w:color w:val="000000" w:themeColor="text1"/>
+        </w:rPr>
+        <w:t>在执行事件的时候，</w:t>
+      </w:r>
+      <w:r>
+        <w:rPr>
+          <w:rFonts w:hint="eastAsia"/>
+          <w:color w:val="000000" w:themeColor="text1"/>
+        </w:rPr>
+        <w:t>VC</w:t>
+      </w:r>
+      <w:r>
+        <w:rPr>
+          <w:color w:val="000000" w:themeColor="text1"/>
+        </w:rPr>
+        <w:t xml:space="preserve">i[i] </w:t>
+      </w:r>
+      <w:r>
+        <w:rPr>
+          <w:rFonts w:hint="eastAsia"/>
+          <w:color w:val="000000" w:themeColor="text1"/>
+        </w:rPr>
+        <w:t>&lt;</w:t>
+      </w:r>
+      <w:r>
+        <w:rPr>
+          <w:color w:val="000000" w:themeColor="text1"/>
+        </w:rPr>
+        <w:t>- VCi[i] +1</w:t>
+      </w:r>
+      <w:r>
+        <w:rPr>
+          <w:rFonts w:hint="eastAsia"/>
+          <w:color w:val="000000" w:themeColor="text1"/>
+        </w:rPr>
+        <w:t>。这相当于记录一个发生在</w:t>
+      </w:r>
+      <w:r>
+        <w:rPr>
+          <w:rFonts w:hint="eastAsia"/>
+          <w:color w:val="000000" w:themeColor="text1"/>
+        </w:rPr>
+        <w:t>Pi</w:t>
+      </w:r>
+      <w:r>
+        <w:rPr>
+          <w:rFonts w:hint="eastAsia"/>
+          <w:color w:val="000000" w:themeColor="text1"/>
+        </w:rPr>
+        <w:t>处的新实践。</w:t>
+      </w:r>
+    </w:p>
+    <w:p>
+      <w:pPr>
+        <w:pStyle w:val="ad"/>
+        <w:numPr>
+          <w:ilvl w:val="0"/>
+          <w:numId w:val="3"/>
+        </w:numPr>
+        <w:ind w:firstLineChars="0"/>
+        <w:rPr>
+          <w:color w:val="000000" w:themeColor="text1"/>
+        </w:rPr>
+      </w:pPr>
+      <w:r>
+        <w:rPr>
+          <w:rFonts w:hint="eastAsia"/>
+          <w:color w:val="000000" w:themeColor="text1"/>
+        </w:rPr>
+        <w:t>当进程</w:t>
+      </w:r>
+      <w:r>
+        <w:rPr>
+          <w:rFonts w:hint="eastAsia"/>
+          <w:color w:val="000000" w:themeColor="text1"/>
+        </w:rPr>
+        <w:t>Pi</w:t>
+      </w:r>
+      <w:r>
+        <w:rPr>
+          <w:rFonts w:hint="eastAsia"/>
+          <w:color w:val="000000" w:themeColor="text1"/>
+        </w:rPr>
+        <w:t>向</w:t>
+      </w:r>
+      <w:r>
+        <w:rPr>
+          <w:rFonts w:hint="eastAsia"/>
+          <w:color w:val="000000" w:themeColor="text1"/>
+        </w:rPr>
+        <w:t>Pj</w:t>
+      </w:r>
+      <w:r>
+        <w:rPr>
+          <w:rFonts w:hint="eastAsia"/>
+          <w:color w:val="000000" w:themeColor="text1"/>
+        </w:rPr>
+        <w:t>发送一条消息</w:t>
+      </w:r>
+      <w:r>
+        <w:rPr>
+          <w:rFonts w:hint="eastAsia"/>
+          <w:color w:val="000000" w:themeColor="text1"/>
+        </w:rPr>
+        <w:t>m</w:t>
+      </w:r>
+      <w:r>
+        <w:rPr>
+          <w:rFonts w:hint="eastAsia"/>
+          <w:color w:val="000000" w:themeColor="text1"/>
+        </w:rPr>
+        <w:t>时，它在执行上一步之后将</w:t>
+      </w:r>
+      <w:r>
+        <w:rPr>
+          <w:rFonts w:hint="eastAsia"/>
+          <w:color w:val="000000" w:themeColor="text1"/>
+        </w:rPr>
+        <w:t>m</w:t>
+      </w:r>
+      <w:r>
+        <w:rPr>
+          <w:rFonts w:hint="eastAsia"/>
+          <w:color w:val="000000" w:themeColor="text1"/>
+        </w:rPr>
+        <w:t>的</w:t>
+      </w:r>
+      <w:r>
+        <w:rPr>
+          <w:rFonts w:hint="eastAsia"/>
+          <w:color w:val="000000" w:themeColor="text1"/>
+        </w:rPr>
+        <w:t>(</w:t>
+      </w:r>
+      <w:r>
+        <w:rPr>
+          <w:rFonts w:hint="eastAsia"/>
+          <w:color w:val="000000" w:themeColor="text1"/>
+        </w:rPr>
+        <w:t>向量</w:t>
+      </w:r>
+      <w:r>
+        <w:rPr>
+          <w:rFonts w:hint="eastAsia"/>
+          <w:color w:val="000000" w:themeColor="text1"/>
+        </w:rPr>
+        <w:t>)</w:t>
+      </w:r>
+      <w:r>
+        <w:rPr>
+          <w:rFonts w:hint="eastAsia"/>
+          <w:color w:val="000000" w:themeColor="text1"/>
+        </w:rPr>
+        <w:t>时间戳</w:t>
+      </w:r>
+      <w:r>
+        <w:rPr>
+          <w:rFonts w:hint="eastAsia"/>
+          <w:color w:val="000000" w:themeColor="text1"/>
+        </w:rPr>
+        <w:t>ts(m)</w:t>
+      </w:r>
+      <w:r>
+        <w:rPr>
+          <w:rFonts w:hint="eastAsia"/>
+          <w:color w:val="000000" w:themeColor="text1"/>
+        </w:rPr>
+        <w:t>设置为</w:t>
+      </w:r>
+      <w:r>
+        <w:rPr>
+          <w:rFonts w:hint="eastAsia"/>
+          <w:color w:val="000000" w:themeColor="text1"/>
+        </w:rPr>
+        <w:t>VCi</w:t>
+      </w:r>
+    </w:p>
+    <w:p>
+      <w:pPr>
+        <w:pStyle w:val="ad"/>
+        <w:numPr>
+          <w:ilvl w:val="0"/>
+          <w:numId w:val="3"/>
+        </w:numPr>
+        <w:ind w:firstLineChars="0"/>
+        <w:rPr>
+          <w:color w:val="000000" w:themeColor="text1"/>
+        </w:rPr>
+      </w:pPr>
+      <w:r>
+        <w:rPr>
+          <w:rFonts w:hint="eastAsia"/>
+          <w:color w:val="000000" w:themeColor="text1"/>
+        </w:rPr>
+        <w:t>接收到消息</w:t>
+      </w:r>
+      <w:r>
+        <w:rPr>
+          <w:rFonts w:hint="eastAsia"/>
+          <w:color w:val="000000" w:themeColor="text1"/>
+        </w:rPr>
+        <w:t>m</w:t>
+      </w:r>
+      <w:r>
+        <w:rPr>
+          <w:rFonts w:hint="eastAsia"/>
+          <w:color w:val="000000" w:themeColor="text1"/>
+        </w:rPr>
+        <w:t>后，</w:t>
+      </w:r>
+      <w:r>
+        <w:rPr>
+          <w:rFonts w:hint="eastAsia"/>
+          <w:color w:val="000000" w:themeColor="text1"/>
+        </w:rPr>
+        <w:t>再执行第一步之后，</w:t>
+      </w:r>
+      <w:r>
+        <w:rPr>
+          <w:rFonts w:hint="eastAsia"/>
+          <w:color w:val="000000" w:themeColor="text1"/>
+        </w:rPr>
+        <w:t>进程</w:t>
+      </w:r>
+      <w:r>
+        <w:rPr>
+          <w:rFonts w:hint="eastAsia"/>
+          <w:color w:val="000000" w:themeColor="text1"/>
+        </w:rPr>
+        <w:t>pj</w:t>
+      </w:r>
+      <w:r>
+        <w:rPr>
+          <w:rFonts w:hint="eastAsia"/>
+          <w:color w:val="000000" w:themeColor="text1"/>
+        </w:rPr>
+        <w:t>通过为每个</w:t>
+      </w:r>
+      <w:r>
+        <w:rPr>
+          <w:rFonts w:hint="eastAsia"/>
+          <w:color w:val="000000" w:themeColor="text1"/>
+        </w:rPr>
+        <w:t>k</w:t>
+      </w:r>
+      <w:r>
+        <w:rPr>
+          <w:rFonts w:hint="eastAsia"/>
+          <w:color w:val="000000" w:themeColor="text1"/>
+        </w:rPr>
+        <w:t>设置</w:t>
+      </w:r>
+      <w:r>
+        <w:rPr>
+          <w:rFonts w:hint="eastAsia"/>
+          <w:color w:val="000000" w:themeColor="text1"/>
+        </w:rPr>
+        <w:t xml:space="preserve"> </w:t>
+      </w:r>
+      <w:r>
+        <w:rPr>
+          <w:color w:val="000000" w:themeColor="text1"/>
+        </w:rPr>
+        <w:t>VCj[k] &lt;- max{VCj[k], ts(m)[k]}</w:t>
+      </w:r>
+      <w:r>
+        <w:rPr>
+          <w:rFonts w:hint="eastAsia"/>
+          <w:color w:val="000000" w:themeColor="text1"/>
+        </w:rPr>
+        <w:t>，然后将消息发送到应用层。</w:t>
+      </w:r>
+    </w:p>
+    <w:p>
+      <w:pPr>
+        <w:ind w:firstLine="420"/>
+        <w:rPr>
+          <w:color w:val="000000" w:themeColor="text1"/>
+        </w:rPr>
+      </w:pPr>
+      <w:r>
+        <w:rPr>
+          <w:rFonts w:hint="eastAsia"/>
+          <w:color w:val="000000" w:themeColor="text1"/>
+        </w:rPr>
+        <w:t>注意，如果事件</w:t>
+      </w:r>
+      <w:r>
+        <w:rPr>
+          <w:rFonts w:hint="eastAsia"/>
+          <w:color w:val="000000" w:themeColor="text1"/>
+        </w:rPr>
+        <w:t>a</w:t>
+      </w:r>
+      <w:r>
+        <w:rPr>
+          <w:rFonts w:hint="eastAsia"/>
+          <w:color w:val="000000" w:themeColor="text1"/>
+        </w:rPr>
+        <w:t>具有时间戳</w:t>
+      </w:r>
+      <w:r>
+        <w:rPr>
+          <w:rFonts w:hint="eastAsia"/>
+          <w:color w:val="000000" w:themeColor="text1"/>
+        </w:rPr>
+        <w:t>ts(a)</w:t>
+      </w:r>
+      <w:r>
+        <w:rPr>
+          <w:rFonts w:hint="eastAsia"/>
+          <w:color w:val="000000" w:themeColor="text1"/>
+        </w:rPr>
+        <w:t>，则</w:t>
+      </w:r>
+      <w:r>
+        <w:rPr>
+          <w:rFonts w:hint="eastAsia"/>
+          <w:color w:val="000000" w:themeColor="text1"/>
+        </w:rPr>
+        <w:t>ts(a)[i] - 1</w:t>
+      </w:r>
+      <w:r>
+        <w:rPr>
+          <w:rFonts w:hint="eastAsia"/>
+          <w:color w:val="000000" w:themeColor="text1"/>
+        </w:rPr>
+        <w:t>表示在</w:t>
+      </w:r>
+      <w:r>
+        <w:rPr>
+          <w:rFonts w:hint="eastAsia"/>
+          <w:color w:val="000000" w:themeColor="text1"/>
+        </w:rPr>
+        <w:t>该事件在事件</w:t>
+      </w:r>
+      <w:r>
+        <w:rPr>
+          <w:rFonts w:hint="eastAsia"/>
+          <w:color w:val="000000" w:themeColor="text1"/>
+        </w:rPr>
+        <w:t>a</w:t>
+      </w:r>
+      <w:r>
+        <w:rPr>
+          <w:rFonts w:hint="eastAsia"/>
+          <w:color w:val="000000" w:themeColor="text1"/>
+        </w:rPr>
+        <w:t>之前</w:t>
+      </w:r>
+      <w:r>
+        <w:rPr>
+          <w:rFonts w:hint="eastAsia"/>
+          <w:color w:val="000000" w:themeColor="text1"/>
+        </w:rPr>
+        <w:t>，</w:t>
+      </w:r>
+      <w:r>
+        <w:rPr>
+          <w:rFonts w:hint="eastAsia"/>
+          <w:color w:val="000000" w:themeColor="text1"/>
+        </w:rPr>
+        <w:t>Pi</w:t>
+      </w:r>
+      <w:r>
+        <w:rPr>
+          <w:rFonts w:hint="eastAsia"/>
+          <w:color w:val="000000" w:themeColor="text1"/>
+        </w:rPr>
+        <w:t>处处理的事件数</w:t>
+      </w:r>
+      <w:r>
+        <w:rPr>
+          <w:rFonts w:hint="eastAsia"/>
+          <w:color w:val="000000" w:themeColor="text1"/>
+        </w:rPr>
+        <w:t>。因此，当</w:t>
+      </w:r>
+      <w:r>
+        <w:rPr>
+          <w:rFonts w:hint="eastAsia"/>
+          <w:color w:val="000000" w:themeColor="text1"/>
+        </w:rPr>
+        <w:t>Pj</w:t>
+      </w:r>
+      <w:r>
+        <w:rPr>
+          <w:rFonts w:hint="eastAsia"/>
+          <w:color w:val="000000" w:themeColor="text1"/>
+        </w:rPr>
+        <w:t>从</w:t>
+      </w:r>
+      <w:r>
+        <w:rPr>
+          <w:rFonts w:hint="eastAsia"/>
+          <w:color w:val="000000" w:themeColor="text1"/>
+        </w:rPr>
+        <w:t>Pi</w:t>
+      </w:r>
+      <w:r>
+        <w:rPr>
+          <w:rFonts w:hint="eastAsia"/>
+          <w:color w:val="000000" w:themeColor="text1"/>
+        </w:rPr>
+        <w:t>接收带有时间戳</w:t>
+      </w:r>
+      <w:r>
+        <w:rPr>
+          <w:rFonts w:hint="eastAsia"/>
+          <w:color w:val="000000" w:themeColor="text1"/>
+        </w:rPr>
+        <w:t>ts(m)</w:t>
+      </w:r>
+      <w:r>
+        <w:rPr>
+          <w:rFonts w:hint="eastAsia"/>
+          <w:color w:val="000000" w:themeColor="text1"/>
+        </w:rPr>
+        <w:t>的消息</w:t>
+      </w:r>
+      <w:r>
+        <w:rPr>
+          <w:rFonts w:hint="eastAsia"/>
+          <w:color w:val="000000" w:themeColor="text1"/>
+        </w:rPr>
+        <w:t>m</w:t>
+      </w:r>
+      <w:r>
+        <w:rPr>
+          <w:rFonts w:hint="eastAsia"/>
+          <w:color w:val="000000" w:themeColor="text1"/>
+        </w:rPr>
+        <w:t>时，它知道在发送</w:t>
+      </w:r>
+      <w:r>
+        <w:rPr>
+          <w:rFonts w:hint="eastAsia"/>
+          <w:color w:val="000000" w:themeColor="text1"/>
+        </w:rPr>
+        <w:t>m</w:t>
+      </w:r>
+      <w:r>
+        <w:rPr>
+          <w:rFonts w:hint="eastAsia"/>
+          <w:color w:val="000000" w:themeColor="text1"/>
+        </w:rPr>
+        <w:t>之前在</w:t>
+      </w:r>
+      <w:r>
+        <w:rPr>
+          <w:rFonts w:hint="eastAsia"/>
+          <w:color w:val="000000" w:themeColor="text1"/>
+        </w:rPr>
+        <w:t>Pi</w:t>
+      </w:r>
+      <w:r>
+        <w:rPr>
+          <w:rFonts w:hint="eastAsia"/>
+          <w:color w:val="000000" w:themeColor="text1"/>
+        </w:rPr>
+        <w:t>处发生的事件的数量</w:t>
+      </w:r>
+      <w:r>
+        <w:rPr>
+          <w:rFonts w:hint="eastAsia"/>
+          <w:color w:val="000000" w:themeColor="text1"/>
+        </w:rPr>
+        <w:t>。</w:t>
+      </w:r>
+      <w:r>
+        <w:rPr>
+          <w:rFonts w:hint="eastAsia"/>
+          <w:color w:val="000000" w:themeColor="text1"/>
+        </w:rPr>
+        <w:t>然而，更重要的是，在</w:t>
+      </w:r>
+      <w:r>
+        <w:rPr>
+          <w:rFonts w:hint="eastAsia"/>
+          <w:color w:val="000000" w:themeColor="text1"/>
+        </w:rPr>
+        <w:t>Pi</w:t>
+      </w:r>
+      <w:r>
+        <w:rPr>
+          <w:rFonts w:hint="eastAsia"/>
+          <w:color w:val="000000" w:themeColor="text1"/>
+        </w:rPr>
+        <w:t>发送消息</w:t>
+      </w:r>
+      <w:r>
+        <w:rPr>
+          <w:rFonts w:hint="eastAsia"/>
+          <w:color w:val="000000" w:themeColor="text1"/>
+        </w:rPr>
+        <w:t>m</w:t>
+      </w:r>
+      <w:r>
+        <w:rPr>
+          <w:rFonts w:hint="eastAsia"/>
+          <w:color w:val="000000" w:themeColor="text1"/>
+        </w:rPr>
+        <w:t>之前，</w:t>
+      </w:r>
+      <w:r>
+        <w:rPr>
+          <w:rFonts w:hint="eastAsia"/>
+          <w:color w:val="000000" w:themeColor="text1"/>
+        </w:rPr>
+        <w:t>Pj</w:t>
+      </w:r>
+      <w:r>
+        <w:rPr>
+          <w:rFonts w:hint="eastAsia"/>
+          <w:color w:val="000000" w:themeColor="text1"/>
+        </w:rPr>
+        <w:t>还被告知</w:t>
+      </w:r>
+      <w:r>
+        <w:rPr>
+          <w:rFonts w:hint="eastAsia"/>
+          <w:color w:val="000000" w:themeColor="text1"/>
+        </w:rPr>
+        <w:t>Pi</w:t>
+      </w:r>
+      <w:r>
+        <w:rPr>
+          <w:rFonts w:hint="eastAsia"/>
+          <w:color w:val="000000" w:themeColor="text1"/>
+        </w:rPr>
+        <w:t>知道在其他进程中发生了多少事件</w:t>
+      </w:r>
+      <w:r>
+        <w:rPr>
+          <w:rFonts w:hint="eastAsia"/>
+          <w:color w:val="000000" w:themeColor="text1"/>
+        </w:rPr>
+        <w:t>。</w:t>
+      </w:r>
+      <w:r>
+        <w:rPr>
+          <w:rFonts w:hint="eastAsia"/>
+          <w:color w:val="000000" w:themeColor="text1"/>
+        </w:rPr>
+        <w:t>换句话说，时间戳</w:t>
+      </w:r>
+      <w:r>
+        <w:rPr>
+          <w:rFonts w:hint="eastAsia"/>
+          <w:color w:val="000000" w:themeColor="text1"/>
+        </w:rPr>
+        <w:t>ts(m)</w:t>
+      </w:r>
+      <w:r>
+        <w:rPr>
+          <w:rFonts w:hint="eastAsia"/>
+          <w:color w:val="000000" w:themeColor="text1"/>
+        </w:rPr>
+        <w:t>告诉接收方在发送</w:t>
+      </w:r>
+      <w:r>
+        <w:rPr>
+          <w:rFonts w:hint="eastAsia"/>
+          <w:color w:val="000000" w:themeColor="text1"/>
+        </w:rPr>
+        <w:t>m</w:t>
+      </w:r>
+      <w:r>
+        <w:rPr>
+          <w:rFonts w:hint="eastAsia"/>
+          <w:color w:val="000000" w:themeColor="text1"/>
+        </w:rPr>
+        <w:t>之前其他进程中有多少事件，以及</w:t>
+      </w:r>
+      <w:r>
+        <w:rPr>
+          <w:rFonts w:hint="eastAsia"/>
+          <w:color w:val="000000" w:themeColor="text1"/>
+        </w:rPr>
+        <w:t>m</w:t>
+      </w:r>
+      <w:r>
+        <w:rPr>
+          <w:rFonts w:hint="eastAsia"/>
+          <w:color w:val="000000" w:themeColor="text1"/>
+        </w:rPr>
+        <w:t>可能依赖于哪些事件</w:t>
+      </w:r>
+      <w:r>
+        <w:rPr>
+          <w:rFonts w:hint="eastAsia"/>
+          <w:color w:val="000000" w:themeColor="text1"/>
+        </w:rPr>
+        <w:t>。</w:t>
+      </w:r>
+    </w:p>
+    <w:p>
+      <w:pPr>
+        <w:ind w:firstLine="420"/>
+        <w:rPr>
+          <w:color w:val="000000" w:themeColor="text1"/>
+        </w:rPr>
+      </w:pPr>
+      <w:r>
+        <w:rPr>
+          <w:rFonts w:hint="eastAsia"/>
+          <w:color w:val="000000" w:themeColor="text1"/>
+        </w:rPr>
+        <w:t>要了解这意味着什么，请考虑图</w:t>
+      </w:r>
+      <w:r>
+        <w:rPr>
+          <w:rFonts w:hint="eastAsia"/>
+          <w:color w:val="000000" w:themeColor="text1"/>
+        </w:rPr>
+        <w:t>6.13</w:t>
+      </w:r>
+      <w:r>
+        <w:rPr>
+          <w:rFonts w:hint="eastAsia"/>
+          <w:color w:val="000000" w:themeColor="text1"/>
+        </w:rPr>
+        <w:t>，其中显示了三个进程</w:t>
+      </w:r>
+      <w:r>
+        <w:rPr>
+          <w:rFonts w:hint="eastAsia"/>
+          <w:color w:val="000000" w:themeColor="text1"/>
+        </w:rPr>
+        <w:t>。</w:t>
+      </w:r>
+    </w:p>
+    <w:p>
+      <w:pPr>
+        <w:ind w:firstLine="420"/>
+        <w:rPr>
+          <w:color w:val="000000" w:themeColor="text1"/>
+        </w:rPr>
+      </w:pPr>
+      <w:r>
+        <w:rPr>
+          <w:rFonts w:hint="eastAsia"/>
+          <w:color w:val="000000" w:themeColor="text1"/>
+        </w:rPr>
+        <w:t>要了解这意味着什么，请考虑图</w:t>
+      </w:r>
+      <w:r>
+        <w:rPr>
+          <w:rFonts w:hint="eastAsia"/>
+          <w:color w:val="000000" w:themeColor="text1"/>
+        </w:rPr>
+        <w:t>6.13</w:t>
+      </w:r>
+      <w:r>
+        <w:rPr>
+          <w:rFonts w:hint="eastAsia"/>
+          <w:color w:val="000000" w:themeColor="text1"/>
+        </w:rPr>
+        <w:t>，其中显示了三个流程。在图</w:t>
+      </w:r>
+      <w:r>
+        <w:rPr>
+          <w:rFonts w:hint="eastAsia"/>
+          <w:color w:val="000000" w:themeColor="text1"/>
+        </w:rPr>
+        <w:t>6.13(a)</w:t>
+      </w:r>
+      <w:r>
+        <w:rPr>
+          <w:rFonts w:hint="eastAsia"/>
+          <w:color w:val="000000" w:themeColor="text1"/>
+        </w:rPr>
+        <w:t>中，</w:t>
+      </w:r>
+      <w:r>
+        <w:rPr>
+          <w:rFonts w:hint="eastAsia"/>
+          <w:color w:val="000000" w:themeColor="text1"/>
+        </w:rPr>
+        <w:t>P2</w:t>
+      </w:r>
+      <w:r>
+        <w:rPr>
+          <w:rFonts w:hint="eastAsia"/>
+          <w:color w:val="000000" w:themeColor="text1"/>
+        </w:rPr>
+        <w:t>在逻辑时间</w:t>
+      </w:r>
+      <w:r>
+        <w:rPr>
+          <w:rFonts w:hint="eastAsia"/>
+          <w:color w:val="000000" w:themeColor="text1"/>
+        </w:rPr>
+        <w:t>VC2 =(0,1,0)</w:t>
+      </w:r>
+      <w:r>
+        <w:rPr>
+          <w:rFonts w:hint="eastAsia"/>
+          <w:color w:val="000000" w:themeColor="text1"/>
+        </w:rPr>
+        <w:t>发送一条消息</w:t>
+      </w:r>
+      <w:r>
+        <w:rPr>
+          <w:rFonts w:hint="eastAsia"/>
+          <w:color w:val="000000" w:themeColor="text1"/>
+        </w:rPr>
+        <w:t>m1</w:t>
+      </w:r>
+      <w:r>
+        <w:rPr>
+          <w:rFonts w:hint="eastAsia"/>
+          <w:color w:val="000000" w:themeColor="text1"/>
+        </w:rPr>
+        <w:t>来处理</w:t>
+      </w:r>
+      <w:r>
+        <w:rPr>
+          <w:rFonts w:hint="eastAsia"/>
+          <w:color w:val="000000" w:themeColor="text1"/>
+        </w:rPr>
+        <w:t>P1</w:t>
+      </w:r>
+      <w:r>
+        <w:rPr>
+          <w:rFonts w:hint="eastAsia"/>
+          <w:color w:val="000000" w:themeColor="text1"/>
+        </w:rPr>
+        <w:t>。因此消息</w:t>
+      </w:r>
+      <w:r>
+        <w:rPr>
+          <w:rFonts w:hint="eastAsia"/>
+          <w:color w:val="000000" w:themeColor="text1"/>
+        </w:rPr>
+        <w:t>m1</w:t>
+      </w:r>
+      <w:r>
+        <w:rPr>
+          <w:rFonts w:hint="eastAsia"/>
+          <w:color w:val="000000" w:themeColor="text1"/>
+        </w:rPr>
+        <w:t>接收时间戳</w:t>
+      </w:r>
+      <w:r>
+        <w:rPr>
+          <w:rFonts w:hint="eastAsia"/>
+          <w:color w:val="000000" w:themeColor="text1"/>
+        </w:rPr>
+        <w:t>ts(m1) = (0,1,0)</w:t>
+      </w:r>
+      <w:r>
+        <w:rPr>
+          <w:rFonts w:hint="eastAsia"/>
+          <w:color w:val="000000" w:themeColor="text1"/>
+        </w:rPr>
+        <w:t>，</w:t>
+      </w:r>
+      <w:r>
+        <w:rPr>
+          <w:rFonts w:hint="eastAsia"/>
+          <w:color w:val="000000" w:themeColor="text1"/>
+        </w:rPr>
+        <w:t xml:space="preserve"> P1</w:t>
+      </w:r>
+      <w:r>
+        <w:rPr>
+          <w:rFonts w:hint="eastAsia"/>
+          <w:color w:val="000000" w:themeColor="text1"/>
+        </w:rPr>
+        <w:t>收到消息后将其逻辑时间调整为</w:t>
+      </w:r>
+      <w:r>
+        <w:rPr>
+          <w:rFonts w:hint="eastAsia"/>
+          <w:color w:val="000000" w:themeColor="text1"/>
+        </w:rPr>
+        <w:t>VC1(1,1,0)</w:t>
+      </w:r>
+      <w:r>
+        <w:rPr>
+          <w:rFonts w:hint="eastAsia"/>
+          <w:color w:val="000000" w:themeColor="text1"/>
+        </w:rPr>
+        <w:t>并将其发送。发送的消息</w:t>
+      </w:r>
+      <w:r>
+        <w:rPr>
+          <w:rFonts w:hint="eastAsia"/>
+          <w:color w:val="000000" w:themeColor="text1"/>
+        </w:rPr>
+        <w:t>m2 P1</w:t>
+      </w:r>
+      <w:r>
+        <w:rPr>
+          <w:rFonts w:hint="eastAsia"/>
+          <w:color w:val="000000" w:themeColor="text1"/>
+        </w:rPr>
+        <w:t>与时间戳</w:t>
+      </w:r>
+      <w:r>
+        <w:rPr>
+          <w:rFonts w:hint="eastAsia"/>
+          <w:color w:val="000000" w:themeColor="text1"/>
+        </w:rPr>
+        <w:t>P3 ts (m2) =(2 1 0)</w:t>
+      </w:r>
+      <w:r>
+        <w:rPr>
+          <w:rFonts w:hint="eastAsia"/>
+          <w:color w:val="000000" w:themeColor="text1"/>
+        </w:rPr>
+        <w:t>。在</w:t>
+      </w:r>
+      <w:r>
+        <w:rPr>
+          <w:rFonts w:hint="eastAsia"/>
+          <w:color w:val="000000" w:themeColor="text1"/>
+        </w:rPr>
+        <w:t>P1</w:t>
+      </w:r>
+      <w:r>
+        <w:rPr>
+          <w:rFonts w:hint="eastAsia"/>
+          <w:color w:val="000000" w:themeColor="text1"/>
+        </w:rPr>
+        <w:t>发送另一个消息之前</w:t>
+      </w:r>
+      <w:r>
+        <w:rPr>
+          <w:rFonts w:hint="eastAsia"/>
+          <w:color w:val="000000" w:themeColor="text1"/>
+        </w:rPr>
+        <w:t>,m3,</w:t>
+      </w:r>
+      <w:r>
+        <w:rPr>
+          <w:rFonts w:hint="eastAsia"/>
+          <w:color w:val="000000" w:themeColor="text1"/>
+        </w:rPr>
+        <w:t>事件发生在</w:t>
+      </w:r>
+      <w:r>
+        <w:rPr>
+          <w:rFonts w:hint="eastAsia"/>
+          <w:color w:val="000000" w:themeColor="text1"/>
+        </w:rPr>
+        <w:t>P1,</w:t>
+      </w:r>
+      <w:r>
+        <w:rPr>
+          <w:rFonts w:hint="eastAsia"/>
+          <w:color w:val="000000" w:themeColor="text1"/>
+        </w:rPr>
+        <w:t>最终导致时间戳</w:t>
+      </w:r>
+      <w:r>
+        <w:rPr>
+          <w:rFonts w:hint="eastAsia"/>
+          <w:color w:val="000000" w:themeColor="text1"/>
+        </w:rPr>
+        <w:t>m3(4 1 0)</w:t>
+      </w:r>
+      <w:r>
+        <w:rPr>
+          <w:rFonts w:hint="eastAsia"/>
+          <w:color w:val="000000" w:themeColor="text1"/>
+        </w:rPr>
+        <w:t>值。在收到</w:t>
+      </w:r>
+      <w:r>
+        <w:rPr>
+          <w:rFonts w:hint="eastAsia"/>
+          <w:color w:val="000000" w:themeColor="text1"/>
+        </w:rPr>
+        <w:t>m3,</w:t>
+      </w:r>
+      <w:r>
+        <w:rPr>
+          <w:rFonts w:hint="eastAsia"/>
+          <w:color w:val="000000" w:themeColor="text1"/>
+        </w:rPr>
+        <w:t>过程</w:t>
+      </w:r>
+      <w:r>
+        <w:rPr>
+          <w:rFonts w:hint="eastAsia"/>
+          <w:color w:val="000000" w:themeColor="text1"/>
+        </w:rPr>
+        <w:t>P2</w:t>
+      </w:r>
+      <w:r>
+        <w:rPr>
+          <w:rFonts w:hint="eastAsia"/>
+          <w:color w:val="000000" w:themeColor="text1"/>
+        </w:rPr>
+        <w:t>发送消息</w:t>
+      </w:r>
+      <w:r>
+        <w:rPr>
+          <w:rFonts w:hint="eastAsia"/>
+          <w:color w:val="000000" w:themeColor="text1"/>
+        </w:rPr>
+        <w:t>m4 P3,</w:t>
+      </w:r>
+      <w:r>
+        <w:rPr>
+          <w:rFonts w:hint="eastAsia"/>
+          <w:color w:val="000000" w:themeColor="text1"/>
+        </w:rPr>
+        <w:t>时间戳</w:t>
+      </w:r>
+      <w:r>
+        <w:rPr>
+          <w:rFonts w:hint="eastAsia"/>
+          <w:color w:val="000000" w:themeColor="text1"/>
+        </w:rPr>
+        <w:t>ts (m4) = (4 3 0)</w:t>
+      </w:r>
+      <w:r>
+        <w:rPr>
+          <w:rFonts w:hint="eastAsia"/>
+          <w:color w:val="000000" w:themeColor="text1"/>
+        </w:rPr>
+        <w:t>。</w:t>
+      </w:r>
+    </w:p>
+    <w:p>
+      <w:pPr>
+        <w:ind w:firstLine="420"/>
+        <w:rPr>
+          <w:color w:val="000000" w:themeColor="text1"/>
+        </w:rPr>
+      </w:pPr>
+      <w:r>
+        <w:rPr>
+          <w:rFonts w:hint="eastAsia"/>
+          <w:color w:val="000000" w:themeColor="text1"/>
+        </w:rPr>
+        <w:t>现在考虑图</w:t>
+      </w:r>
+      <w:r>
+        <w:rPr>
+          <w:rFonts w:hint="eastAsia"/>
+          <w:color w:val="000000" w:themeColor="text1"/>
+        </w:rPr>
+        <w:t>6.13(b)</w:t>
+      </w:r>
+      <w:r>
+        <w:rPr>
+          <w:rFonts w:hint="eastAsia"/>
+          <w:color w:val="000000" w:themeColor="text1"/>
+        </w:rPr>
+        <w:t>所示的情况。在这里，我们将发送消息</w:t>
+      </w:r>
+      <w:r>
+        <w:rPr>
+          <w:rFonts w:hint="eastAsia"/>
+          <w:color w:val="000000" w:themeColor="text1"/>
+        </w:rPr>
+        <w:t>m2</w:t>
+      </w:r>
+      <w:r>
+        <w:rPr>
+          <w:rFonts w:hint="eastAsia"/>
+          <w:color w:val="000000" w:themeColor="text1"/>
+        </w:rPr>
+        <w:t>延迟到消息</w:t>
+      </w:r>
+      <w:r>
+        <w:rPr>
+          <w:rFonts w:hint="eastAsia"/>
+          <w:color w:val="000000" w:themeColor="text1"/>
+        </w:rPr>
+        <w:t>m3</w:t>
+      </w:r>
+      <w:r>
+        <w:rPr>
+          <w:rFonts w:hint="eastAsia"/>
+          <w:color w:val="000000" w:themeColor="text1"/>
+        </w:rPr>
+        <w:t>发送之后，以及事件发生之后。不难看出，</w:t>
+      </w:r>
+      <w:r>
+        <w:rPr>
+          <w:rFonts w:hint="eastAsia"/>
+          <w:color w:val="000000" w:themeColor="text1"/>
+        </w:rPr>
+        <w:t>ts(m2) = (4,1,0)</w:t>
+      </w:r>
+      <w:r>
+        <w:rPr>
+          <w:rFonts w:hint="eastAsia"/>
+          <w:color w:val="000000" w:themeColor="text1"/>
+        </w:rPr>
+        <w:t>，</w:t>
+      </w:r>
+      <w:r>
+        <w:rPr>
+          <w:rFonts w:hint="eastAsia"/>
+          <w:color w:val="000000" w:themeColor="text1"/>
+        </w:rPr>
+        <w:t xml:space="preserve"> ts(m4) =(2,3,0)</w:t>
+      </w:r>
+      <w:r>
+        <w:rPr>
+          <w:rFonts w:hint="eastAsia"/>
+          <w:color w:val="000000" w:themeColor="text1"/>
+        </w:rPr>
+        <w:t>，与图</w:t>
+      </w:r>
+      <w:r>
+        <w:rPr>
+          <w:rFonts w:hint="eastAsia"/>
+          <w:color w:val="000000" w:themeColor="text1"/>
+        </w:rPr>
+        <w:t>6.13(a)</w:t>
+      </w:r>
+      <w:r>
+        <w:rPr>
+          <w:rFonts w:hint="eastAsia"/>
+          <w:color w:val="000000" w:themeColor="text1"/>
+        </w:rPr>
+        <w:t>相比，情况如下</w:t>
+      </w:r>
+      <w:r>
+        <w:rPr>
+          <w:rFonts w:hint="eastAsia"/>
+          <w:color w:val="000000" w:themeColor="text1"/>
+        </w:rPr>
+        <w:t>：</w:t>
+      </w:r>
+    </w:p>
+    <w:p>
+      <w:pPr>
+        <w:ind w:firstLine="420"/>
+        <w:rPr>
+          <w:color w:val="000000" w:themeColor="text1"/>
+        </w:rPr>
+      </w:pPr>
+      <w:r>
+        <w:rPr>
+          <w:noProof/>
+        </w:rPr>
+        <w:drawing>
+          <wp:inline distT="0" distB="0" distL="0" distR="0" wp14:anchorId="53794640" wp14:editId="588155E4">
+            <wp:extent cx="5274310" cy="866775"/>
+            <wp:effectExtent l="0" t="0" r="0" b="0"/>
+            <wp:docPr id="11" name="图片 11"/>
+            <wp:cNvGraphicFramePr>
+              <a:graphicFrameLocks xmlns:a="http://schemas.openxmlformats.org/drawingml/2006/main" noChangeAspect="1"/>
+            </wp:cNvGraphicFramePr>
+            <a:graphic xmlns:a="http://schemas.openxmlformats.org/drawingml/2006/main">
+              <a:graphicData uri="http://schemas.openxmlformats.org/drawingml/2006/picture">
+                <pic:pic xmlns:pic="http://schemas.openxmlformats.org/drawingml/2006/picture">
+                  <pic:nvPicPr>
+                    <pic:cNvPr id="1" name=""/>
+                    <pic:cNvPicPr/>
+                  </pic:nvPicPr>
+                  <pic:blipFill>
+                    <a:blip r:embed="rId24"/>
+                    <a:stretch>
+                      <a:fillRect/>
+                    </a:stretch>
+                  </pic:blipFill>
+                  <pic:spPr>
+                    <a:xfrm>
+                      <a:off x="0" y="0"/>
+                      <a:ext cx="5274310" cy="866775"/>
+                    </a:xfrm>
+                    <a:prstGeom prst="rect">
+                      <a:avLst/>
+                    </a:prstGeom>
+                  </pic:spPr>
+                </pic:pic>
+              </a:graphicData>
+            </a:graphic>
+          </wp:inline>
+        </w:drawing>
+      </w:r>
+    </w:p>
+    <w:p>
+      <w:pPr>
+        <w:rPr>
+          <w:color w:val="000000" w:themeColor="text1"/>
+        </w:rPr>
+      </w:pPr>
+      <w:r>
+        <w:rPr>
+          <w:rFonts w:hint="eastAsia"/>
+          <w:color w:val="000000" w:themeColor="text1"/>
+        </w:rPr>
+        <w:t>我们使用</w:t>
+      </w:r>
+      <w:r>
+        <w:rPr>
+          <w:rFonts w:hint="eastAsia"/>
+          <w:color w:val="000000" w:themeColor="text1"/>
+        </w:rPr>
+        <w:t xml:space="preserve"> </w:t>
+      </w:r>
+      <w:r>
+        <w:rPr>
+          <w:color w:val="000000" w:themeColor="text1"/>
+        </w:rPr>
+        <w:t xml:space="preserve">ts(a) &lt; ts(b) </w:t>
+      </w:r>
+      <w:r>
+        <w:rPr>
+          <w:rFonts w:hint="eastAsia"/>
+          <w:color w:val="000000" w:themeColor="text1"/>
+        </w:rPr>
+        <w:t>当且仅当</w:t>
+      </w:r>
+      <w:r>
+        <w:rPr>
+          <w:rFonts w:hint="eastAsia"/>
+          <w:color w:val="000000" w:themeColor="text1"/>
+        </w:rPr>
+        <w:t xml:space="preserve"> </w:t>
+      </w:r>
+      <w:r>
+        <w:rPr>
+          <w:rFonts w:hint="eastAsia"/>
+          <w:color w:val="000000" w:themeColor="text1"/>
+        </w:rPr>
+        <w:t>对于所有</w:t>
+      </w:r>
+      <w:r>
+        <w:rPr>
+          <w:rFonts w:hint="eastAsia"/>
+          <w:color w:val="000000" w:themeColor="text1"/>
+        </w:rPr>
+        <w:t>k</w:t>
+      </w:r>
+      <w:r>
+        <w:rPr>
+          <w:color w:val="000000" w:themeColor="text1"/>
+        </w:rPr>
+        <w:t xml:space="preserve"> ts(a)[k] &lt;= ts(b)[k]</w:t>
+      </w:r>
+      <w:r>
+        <w:rPr>
+          <w:rFonts w:hint="eastAsia"/>
+          <w:color w:val="000000" w:themeColor="text1"/>
+        </w:rPr>
+        <w:t>。</w:t>
+      </w:r>
+      <w:r>
+        <w:rPr>
+          <w:rFonts w:hint="eastAsia"/>
+          <w:color w:val="000000" w:themeColor="text1"/>
+        </w:rPr>
+        <w:t>因此，通过使用矢量时钟，</w:t>
+      </w:r>
+      <w:r>
+        <w:rPr>
+          <w:rFonts w:hint="eastAsia"/>
+          <w:color w:val="000000" w:themeColor="text1"/>
+        </w:rPr>
+        <w:t>P3</w:t>
+      </w:r>
+      <w:r>
+        <w:rPr>
+          <w:rFonts w:hint="eastAsia"/>
+          <w:color w:val="000000" w:themeColor="text1"/>
+        </w:rPr>
+        <w:t>进程可以检测</w:t>
+      </w:r>
+      <w:r>
+        <w:rPr>
+          <w:rFonts w:hint="eastAsia"/>
+          <w:color w:val="000000" w:themeColor="text1"/>
+        </w:rPr>
+        <w:t>m4</w:t>
+      </w:r>
+      <w:r>
+        <w:rPr>
+          <w:rFonts w:hint="eastAsia"/>
+          <w:color w:val="000000" w:themeColor="text1"/>
+        </w:rPr>
+        <w:t>是否与</w:t>
+      </w:r>
+      <w:r>
+        <w:rPr>
+          <w:rFonts w:hint="eastAsia"/>
+          <w:color w:val="000000" w:themeColor="text1"/>
+        </w:rPr>
+        <w:t>m2</w:t>
+      </w:r>
+      <w:r>
+        <w:rPr>
+          <w:rFonts w:hint="eastAsia"/>
+          <w:color w:val="000000" w:themeColor="text1"/>
+        </w:rPr>
+        <w:t>有因果关系，或者是否存在潜在的冲突</w:t>
+      </w:r>
+      <w:r>
+        <w:rPr>
+          <w:rFonts w:hint="eastAsia"/>
+          <w:color w:val="000000" w:themeColor="text1"/>
+        </w:rPr>
+        <w:t>。</w:t>
+      </w:r>
+      <w:r>
+        <w:rPr>
+          <w:rFonts w:hint="eastAsia"/>
+          <w:color w:val="000000" w:themeColor="text1"/>
+        </w:rPr>
+        <w:t>顺便提一下，如果不知道消息中包含的实际信息，就不可能肯定地说确实存在因果关系，或者可能存在冲突</w:t>
+      </w:r>
+      <w:r>
+        <w:rPr>
+          <w:rFonts w:hint="eastAsia"/>
+          <w:color w:val="000000" w:themeColor="text1"/>
+        </w:rPr>
+        <w:t>。</w:t>
+      </w:r>
+    </w:p>
+    <w:p>
+      <w:pPr>
+        <w:rPr>
+          <w:rFonts w:hint="eastAsia"/>
+          <w:color w:val="000000" w:themeColor="text1"/>
+        </w:rPr>
+      </w:pPr>
+      <w:r>
+        <w:rPr>
+          <w:rFonts w:hint="eastAsia"/>
+          <w:color w:val="000000" w:themeColor="text1"/>
+        </w:rPr>
+        <w:t>（</w:t>
+      </w:r>
+      <w:r>
+        <w:rPr>
+          <w:rFonts w:hint="eastAsia"/>
+          <w:color w:val="FF0000"/>
+        </w:rPr>
+        <w:t>上面这段没懂</w:t>
+      </w:r>
+      <w:r>
+        <w:rPr>
+          <w:rFonts w:hint="eastAsia"/>
+          <w:color w:val="000000" w:themeColor="text1"/>
+        </w:rPr>
+        <w:t>）</w:t>
+      </w:r>
+      <w:r>
+        <w:rPr>
+          <w:rFonts w:hint="eastAsia"/>
+          <w:color w:val="000000" w:themeColor="text1"/>
+        </w:rPr>
+        <w:t>（</w:t>
+      </w:r>
+      <w:r>
+        <w:rPr>
+          <w:rFonts w:hint="eastAsia"/>
+          <w:color w:val="002060"/>
+        </w:rPr>
+        <w:t>又看了一遍，大概意思是，如果要判断两个事件发生的前后关系，则必须保证向量上的每个点的值都大于等于或者小于等于另一个向量。如</w:t>
+      </w:r>
+      <w:r>
+        <w:rPr>
+          <w:rFonts w:hint="eastAsia"/>
+          <w:color w:val="002060"/>
+        </w:rPr>
+        <w:t>a</w:t>
+      </w:r>
+      <w:r>
+        <w:rPr>
+          <w:color w:val="002060"/>
+        </w:rPr>
+        <w:t xml:space="preserve"> (2,1,0)</w:t>
+      </w:r>
+      <w:r>
+        <w:rPr>
+          <w:rFonts w:hint="eastAsia"/>
+          <w:color w:val="002060"/>
+        </w:rPr>
+        <w:t>都小于</w:t>
+      </w:r>
+      <w:r>
+        <w:rPr>
+          <w:rFonts w:hint="eastAsia"/>
+          <w:color w:val="002060"/>
+        </w:rPr>
+        <w:t>(</w:t>
+      </w:r>
+      <w:r>
+        <w:rPr>
+          <w:color w:val="002060"/>
+        </w:rPr>
+        <w:t>4,3,0)</w:t>
+      </w:r>
+      <w:r>
+        <w:rPr>
+          <w:rFonts w:hint="eastAsia"/>
+          <w:color w:val="002060"/>
+        </w:rPr>
+        <w:lastRenderedPageBreak/>
+        <w:t>而</w:t>
+      </w:r>
+      <w:r>
+        <w:rPr>
+          <w:rFonts w:hint="eastAsia"/>
+          <w:color w:val="002060"/>
+        </w:rPr>
+        <w:t>b</w:t>
+      </w:r>
+      <w:r>
+        <w:rPr>
+          <w:rFonts w:hint="eastAsia"/>
+          <w:color w:val="002060"/>
+        </w:rPr>
+        <w:t>。</w:t>
+      </w:r>
+      <w:r>
+        <w:rPr>
+          <w:rFonts w:hint="eastAsia"/>
+          <w:color w:val="002060"/>
+        </w:rPr>
+        <w:t xml:space="preserve"> </w:t>
+      </w:r>
+      <w:r>
+        <w:rPr>
+          <w:color w:val="002060"/>
+        </w:rPr>
+        <w:t>4</w:t>
+      </w:r>
+      <w:r>
+        <w:rPr>
+          <w:rFonts w:hint="eastAsia"/>
+          <w:color w:val="002060"/>
+        </w:rPr>
+        <w:t>大于</w:t>
+      </w:r>
+      <w:r>
+        <w:rPr>
+          <w:rFonts w:hint="eastAsia"/>
+          <w:color w:val="002060"/>
+        </w:rPr>
+        <w:t>2</w:t>
+      </w:r>
+      <w:r>
+        <w:rPr>
+          <w:color w:val="002060"/>
+        </w:rPr>
+        <w:t xml:space="preserve"> </w:t>
+      </w:r>
+      <w:r>
+        <w:rPr>
+          <w:rFonts w:hint="eastAsia"/>
+          <w:color w:val="002060"/>
+        </w:rPr>
+        <w:t>而</w:t>
+      </w:r>
+      <w:r>
+        <w:rPr>
+          <w:rFonts w:hint="eastAsia"/>
+          <w:color w:val="002060"/>
+        </w:rPr>
+        <w:t xml:space="preserve"> </w:t>
+      </w:r>
+      <w:r>
+        <w:rPr>
+          <w:color w:val="002060"/>
+        </w:rPr>
+        <w:t>1</w:t>
+      </w:r>
+      <w:r>
+        <w:rPr>
+          <w:rFonts w:hint="eastAsia"/>
+          <w:color w:val="002060"/>
+        </w:rPr>
+        <w:t>小于</w:t>
+      </w:r>
+      <w:r>
+        <w:rPr>
+          <w:rFonts w:hint="eastAsia"/>
+          <w:color w:val="002060"/>
+        </w:rPr>
+        <w:t>3</w:t>
+      </w:r>
+      <w:r>
+        <w:rPr>
+          <w:color w:val="002060"/>
+        </w:rPr>
+        <w:t xml:space="preserve"> </w:t>
+      </w:r>
+      <w:r>
+        <w:rPr>
+          <w:rFonts w:hint="eastAsia"/>
+          <w:color w:val="002060"/>
+        </w:rPr>
+        <w:t>则无法判断</w:t>
+      </w:r>
+      <w:r>
+        <w:rPr>
+          <w:rFonts w:hint="eastAsia"/>
+          <w:color w:val="002060"/>
+        </w:rPr>
+        <w:t>m</w:t>
+      </w:r>
+      <w:r>
+        <w:rPr>
+          <w:color w:val="002060"/>
+        </w:rPr>
+        <w:t>2</w:t>
+      </w:r>
+      <w:r>
+        <w:rPr>
+          <w:rFonts w:hint="eastAsia"/>
+          <w:color w:val="002060"/>
+        </w:rPr>
+        <w:t>和</w:t>
+      </w:r>
+      <w:r>
+        <w:rPr>
+          <w:rFonts w:hint="eastAsia"/>
+          <w:color w:val="002060"/>
+        </w:rPr>
+        <w:t>m</w:t>
+      </w:r>
+      <w:r>
+        <w:rPr>
+          <w:color w:val="002060"/>
+        </w:rPr>
+        <w:t>4</w:t>
+      </w:r>
+      <w:r>
+        <w:rPr>
+          <w:rFonts w:hint="eastAsia"/>
+          <w:color w:val="002060"/>
+        </w:rPr>
+        <w:t>的先后关系，导致冲突</w:t>
+      </w:r>
+      <w:r>
+        <w:rPr>
+          <w:rFonts w:hint="eastAsia"/>
+          <w:color w:val="000000" w:themeColor="text1"/>
+        </w:rPr>
+        <w:t>）</w:t>
       </w:r>
       <w:bookmarkStart w:id="0" w:name="_GoBack"/>
       <w:bookmarkEnd w:id="0"/>
+    </w:p>
+    <w:p>
+      <w:pPr>
+        <w:ind w:firstLine="420"/>
+        <w:rPr>
+          <w:rFonts w:hint="eastAsia"/>
+          <w:color w:val="000000" w:themeColor="text1"/>
+        </w:rPr>
+      </w:pPr>
+      <w:r>
+        <w:rPr>
+          <w:noProof/>
+        </w:rPr>
+        <w:drawing>
+          <wp:inline distT="0" distB="0" distL="0" distR="0" wp14:anchorId="37FCD82A" wp14:editId="5868F2C4">
+            <wp:extent cx="5274310" cy="4250690"/>
+            <wp:effectExtent l="0" t="0" r="0" b="0"/>
+            <wp:docPr id="10" name="图片 10"/>
+            <wp:cNvGraphicFramePr>
+              <a:graphicFrameLocks xmlns:a="http://schemas.openxmlformats.org/drawingml/2006/main" noChangeAspect="1"/>
+            </wp:cNvGraphicFramePr>
+            <a:graphic xmlns:a="http://schemas.openxmlformats.org/drawingml/2006/main">
+              <a:graphicData uri="http://schemas.openxmlformats.org/drawingml/2006/picture">
+                <pic:pic xmlns:pic="http://schemas.openxmlformats.org/drawingml/2006/picture">
+                  <pic:nvPicPr>
+                    <pic:cNvPr id="1" name=""/>
+                    <pic:cNvPicPr/>
+                  </pic:nvPicPr>
+                  <pic:blipFill>
+                    <a:blip r:embed="rId25"/>
+                    <a:stretch>
+                      <a:fillRect/>
+                    </a:stretch>
+                  </pic:blipFill>
+                  <pic:spPr>
+                    <a:xfrm>
+                      <a:off x="0" y="0"/>
+                      <a:ext cx="5274310" cy="4250690"/>
+                    </a:xfrm>
+                    <a:prstGeom prst="rect">
+                      <a:avLst/>
+                    </a:prstGeom>
+                  </pic:spPr>
+                </pic:pic>
+              </a:graphicData>
+            </a:graphic>
+          </wp:inline>
+        </w:drawing>
+      </w:r>
     </w:p>
     <w:sectPr>
       <w:pgSz w:w="11906" w:h="16838"/>
@@ -10011,6 +13262,184 @@
 <file path=word/numbering.xml><?xml version="1.0" encoding="utf-8"?>
 <w:numbering xmlns:wpc="http://schemas.microsoft.com/office/word/2010/wordprocessingCanvas" xmlns:cx="http://schemas.microsoft.com/office/drawing/2014/chartex" xmlns:mc="http://schemas.openxmlformats.org/markup-compatibility/2006" xmlns:o="urn:schemas-microsoft-com:office:office" xmlns:r="http://schemas.openxmlformats.org/officeDocument/2006/relationships" xmlns:m="http://schemas.openxmlformats.org/officeDocument/2006/math" xmlns:v="urn:schemas-microsoft-com:vml" xmlns:wp14="http://schemas.microsoft.com/office/word/2010/wordprocessingDrawing" xmlns:wp="http://schemas.openxmlformats.org/drawingml/2006/wordprocessingDrawing" xmlns:w10="urn:schemas-microsoft-com:office:word" xmlns:w="http://schemas.openxmlformats.org/wordprocessingml/2006/main" xmlns:w14="http://schemas.microsoft.com/office/word/2010/wordml" xmlns:w15="http://schemas.microsoft.com/office/word/2012/wordml" xmlns:w16se="http://schemas.microsoft.com/office/word/2015/wordml/symex" xmlns:wpg="http://schemas.microsoft.com/office/word/2010/wordprocessingGroup" xmlns:wpi="http://schemas.microsoft.com/office/word/2010/wordprocessingInk" xmlns:wne="http://schemas.microsoft.com/office/word/2006/wordml" xmlns:wps="http://schemas.microsoft.com/office/word/2010/wordprocessingShape" mc:Ignorable="w14 w15 w16se wp14">
   <w:abstractNum w:abstractNumId="0" w15:restartNumberingAfterBreak="0">
+    <w:nsid w:val="02DD7DF4"/>
+    <w:multiLevelType w:val="hybridMultilevel"/>
+    <w:tmpl w:val="97CA8B2E"/>
+    <w:lvl w:ilvl="0" w:tplc="4F606546">
+      <w:start w:val="1"/>
+      <w:numFmt w:val="decimal"/>
+      <w:lvlText w:val="%1."/>
+      <w:lvlJc w:val="left"/>
+      <w:pPr>
+        <w:ind w:left="780" w:hanging="360"/>
+      </w:pPr>
+      <w:rPr>
+        <w:rFonts w:hint="default"/>
+      </w:rPr>
+    </w:lvl>
+    <w:lvl w:ilvl="1" w:tplc="04090019" w:tentative="1">
+      <w:start w:val="1"/>
+      <w:numFmt w:val="lowerLetter"/>
+      <w:lvlText w:val="%2)"/>
+      <w:lvlJc w:val="left"/>
+      <w:pPr>
+        <w:ind w:left="1260" w:hanging="420"/>
+      </w:pPr>
+    </w:lvl>
+    <w:lvl w:ilvl="2" w:tplc="0409001B" w:tentative="1">
+      <w:start w:val="1"/>
+      <w:numFmt w:val="lowerRoman"/>
+      <w:lvlText w:val="%3."/>
+      <w:lvlJc w:val="right"/>
+      <w:pPr>
+        <w:ind w:left="1680" w:hanging="420"/>
+      </w:pPr>
+    </w:lvl>
+    <w:lvl w:ilvl="3" w:tplc="0409000F" w:tentative="1">
+      <w:start w:val="1"/>
+      <w:numFmt w:val="decimal"/>
+      <w:lvlText w:val="%4."/>
+      <w:lvlJc w:val="left"/>
+      <w:pPr>
+        <w:ind w:left="2100" w:hanging="420"/>
+      </w:pPr>
+    </w:lvl>
+    <w:lvl w:ilvl="4" w:tplc="04090019" w:tentative="1">
+      <w:start w:val="1"/>
+      <w:numFmt w:val="lowerLetter"/>
+      <w:lvlText w:val="%5)"/>
+      <w:lvlJc w:val="left"/>
+      <w:pPr>
+        <w:ind w:left="2520" w:hanging="420"/>
+      </w:pPr>
+    </w:lvl>
+    <w:lvl w:ilvl="5" w:tplc="0409001B" w:tentative="1">
+      <w:start w:val="1"/>
+      <w:numFmt w:val="lowerRoman"/>
+      <w:lvlText w:val="%6."/>
+      <w:lvlJc w:val="right"/>
+      <w:pPr>
+        <w:ind w:left="2940" w:hanging="420"/>
+      </w:pPr>
+    </w:lvl>
+    <w:lvl w:ilvl="6" w:tplc="0409000F" w:tentative="1">
+      <w:start w:val="1"/>
+      <w:numFmt w:val="decimal"/>
+      <w:lvlText w:val="%7."/>
+      <w:lvlJc w:val="left"/>
+      <w:pPr>
+        <w:ind w:left="3360" w:hanging="420"/>
+      </w:pPr>
+    </w:lvl>
+    <w:lvl w:ilvl="7" w:tplc="04090019" w:tentative="1">
+      <w:start w:val="1"/>
+      <w:numFmt w:val="lowerLetter"/>
+      <w:lvlText w:val="%8)"/>
+      <w:lvlJc w:val="left"/>
+      <w:pPr>
+        <w:ind w:left="3780" w:hanging="420"/>
+      </w:pPr>
+    </w:lvl>
+    <w:lvl w:ilvl="8" w:tplc="0409001B" w:tentative="1">
+      <w:start w:val="1"/>
+      <w:numFmt w:val="lowerRoman"/>
+      <w:lvlText w:val="%9."/>
+      <w:lvlJc w:val="right"/>
+      <w:pPr>
+        <w:ind w:left="4200" w:hanging="420"/>
+      </w:pPr>
+    </w:lvl>
+  </w:abstractNum>
+  <w:abstractNum w:abstractNumId="1" w15:restartNumberingAfterBreak="0">
+    <w:nsid w:val="2ADF7149"/>
+    <w:multiLevelType w:val="hybridMultilevel"/>
+    <w:tmpl w:val="E7DA4456"/>
+    <w:lvl w:ilvl="0" w:tplc="C7103B78">
+      <w:start w:val="1"/>
+      <w:numFmt w:val="decimal"/>
+      <w:lvlText w:val="%1."/>
+      <w:lvlJc w:val="left"/>
+      <w:pPr>
+        <w:ind w:left="780" w:hanging="360"/>
+      </w:pPr>
+      <w:rPr>
+        <w:rFonts w:hint="default"/>
+      </w:rPr>
+    </w:lvl>
+    <w:lvl w:ilvl="1" w:tplc="04090019" w:tentative="1">
+      <w:start w:val="1"/>
+      <w:numFmt w:val="lowerLetter"/>
+      <w:lvlText w:val="%2)"/>
+      <w:lvlJc w:val="left"/>
+      <w:pPr>
+        <w:ind w:left="1260" w:hanging="420"/>
+      </w:pPr>
+    </w:lvl>
+    <w:lvl w:ilvl="2" w:tplc="0409001B" w:tentative="1">
+      <w:start w:val="1"/>
+      <w:numFmt w:val="lowerRoman"/>
+      <w:lvlText w:val="%3."/>
+      <w:lvlJc w:val="right"/>
+      <w:pPr>
+        <w:ind w:left="1680" w:hanging="420"/>
+      </w:pPr>
+    </w:lvl>
+    <w:lvl w:ilvl="3" w:tplc="0409000F" w:tentative="1">
+      <w:start w:val="1"/>
+      <w:numFmt w:val="decimal"/>
+      <w:lvlText w:val="%4."/>
+      <w:lvlJc w:val="left"/>
+      <w:pPr>
+        <w:ind w:left="2100" w:hanging="420"/>
+      </w:pPr>
+    </w:lvl>
+    <w:lvl w:ilvl="4" w:tplc="04090019" w:tentative="1">
+      <w:start w:val="1"/>
+      <w:numFmt w:val="lowerLetter"/>
+      <w:lvlText w:val="%5)"/>
+      <w:lvlJc w:val="left"/>
+      <w:pPr>
+        <w:ind w:left="2520" w:hanging="420"/>
+      </w:pPr>
+    </w:lvl>
+    <w:lvl w:ilvl="5" w:tplc="0409001B" w:tentative="1">
+      <w:start w:val="1"/>
+      <w:numFmt w:val="lowerRoman"/>
+      <w:lvlText w:val="%6."/>
+      <w:lvlJc w:val="right"/>
+      <w:pPr>
+        <w:ind w:left="2940" w:hanging="420"/>
+      </w:pPr>
+    </w:lvl>
+    <w:lvl w:ilvl="6" w:tplc="0409000F" w:tentative="1">
+      <w:start w:val="1"/>
+      <w:numFmt w:val="decimal"/>
+      <w:lvlText w:val="%7."/>
+      <w:lvlJc w:val="left"/>
+      <w:pPr>
+        <w:ind w:left="3360" w:hanging="420"/>
+      </w:pPr>
+    </w:lvl>
+    <w:lvl w:ilvl="7" w:tplc="04090019" w:tentative="1">
+      <w:start w:val="1"/>
+      <w:numFmt w:val="lowerLetter"/>
+      <w:lvlText w:val="%8)"/>
+      <w:lvlJc w:val="left"/>
+      <w:pPr>
+        <w:ind w:left="3780" w:hanging="420"/>
+      </w:pPr>
+    </w:lvl>
+    <w:lvl w:ilvl="8" w:tplc="0409001B" w:tentative="1">
+      <w:start w:val="1"/>
+      <w:numFmt w:val="lowerRoman"/>
+      <w:lvlText w:val="%9."/>
+      <w:lvlJc w:val="right"/>
+      <w:pPr>
+        <w:ind w:left="4200" w:hanging="420"/>
+      </w:pPr>
+    </w:lvl>
+  </w:abstractNum>
+  <w:abstractNum w:abstractNumId="2" w15:restartNumberingAfterBreak="0">
     <w:nsid w:val="564C6505"/>
     <w:multiLevelType w:val="hybridMultilevel"/>
     <w:tmpl w:val="37401026"/>
@@ -10100,6 +13529,12 @@
     </w:lvl>
   </w:abstractNum>
   <w:num w:numId="1">
+    <w:abstractNumId w:val="2"/>
+  </w:num>
+  <w:num w:numId="2">
+    <w:abstractNumId w:val="1"/>
+  </w:num>
+  <w:num w:numId="3">
     <w:abstractNumId w:val="0"/>
   </w:num>
 </w:numbering>

</xml_diff>